<commit_message>
Jesleen's Intermediate Report of EDA nd Data Cleaning
</commit_message>
<xml_diff>
--- a/Proposal/Intermediate Report.docx
+++ b/Proposal/Intermediate Report.docx
@@ -21,41 +21,134 @@
     <w:p/>
     <w:p>
       <w:r>
-        <w:t>“</w:t>
-      </w:r>
-      <w:r>
-        <w:t>Used Car Price Prediction</w:t>
-      </w:r>
-      <w:r>
-        <w:t>”</w:t>
-      </w:r>
-      <w:r>
-        <w:t xml:space="preserve"> </w:t>
-      </w:r>
-      <w:r>
-        <w:t>is using the “Used Car Dataset” to predict the longevity and worthiness of a used car based on several attributes. The commercial importance of predicting the resale value is high.</w:t>
-      </w:r>
-    </w:p>
-    <w:p/>
-    <w:p/>
-    <w:p/>
-    <w:p/>
-    <w:p>
-      <w:pPr>
         <w:rPr>
           <w:b/>
           <w:bCs/>
           <w:sz w:val="28"/>
           <w:szCs w:val="28"/>
         </w:rPr>
-      </w:pPr>
-      <w:r>
+        <w:t>Introduction</w:t>
+      </w:r>
+      <w:r>
+        <w:t>:</w:t>
+      </w:r>
+    </w:p>
+    <w:p>
+      <w:r>
+        <w:t xml:space="preserve">The price of a used car is quite hard to predict as it depends on various specifications. Though the sellers come up with a price, they are not sure if the right price is evaluated. </w:t>
+      </w:r>
+      <w:r>
+        <w:t xml:space="preserve">Current approaches consider only </w:t>
+      </w:r>
+      <w:r>
+        <w:t xml:space="preserve">few specifications </w:t>
+      </w:r>
+      <w:r>
+        <w:t>that</w:t>
+      </w:r>
+      <w:r>
+        <w:t xml:space="preserve"> predicts the price </w:t>
+      </w:r>
+      <w:r>
+        <w:t>which may be a rough calculation</w:t>
+      </w:r>
+      <w:r>
+        <w:t>.</w:t>
+      </w:r>
+      <w:r>
+        <w:t xml:space="preserve"> A Used Car Price Prediction will help in predicting the price based on the worthiness of the car. It is useful to different clients based on their requirements. A car dealer would be able to offer quality service if they understand the needs of the buyers. A customer who is looking to buy or sell a car wouldn’t be deceived. It will also help online estimators </w:t>
+      </w:r>
+      <w:r>
+        <w:t xml:space="preserve">to </w:t>
+      </w:r>
+      <w:r>
+        <w:t xml:space="preserve">predict price with better model. </w:t>
+      </w:r>
+    </w:p>
+    <w:p>
+      <w:r>
+        <w:rPr>
+          <w:b/>
+          <w:bCs/>
+          <w:sz w:val="24"/>
+          <w:szCs w:val="24"/>
+        </w:rPr>
+        <w:t>Problem</w:t>
+      </w:r>
+      <w:r>
+        <w:rPr>
+          <w:sz w:val="21"/>
+          <w:szCs w:val="21"/>
+        </w:rPr>
+        <w:t xml:space="preserve"> </w:t>
+      </w:r>
+      <w:r>
+        <w:rPr>
+          <w:b/>
+          <w:bCs/>
+          <w:sz w:val="24"/>
+          <w:szCs w:val="24"/>
+        </w:rPr>
+        <w:t>Statement</w:t>
+      </w:r>
+      <w:r>
+        <w:t>:</w:t>
+      </w:r>
+    </w:p>
+    <w:p>
+      <w:r>
+        <w:t>To check the price of a used car</w:t>
+      </w:r>
+      <w:r>
+        <w:t xml:space="preserve">, </w:t>
+      </w:r>
+      <w:r>
+        <w:t xml:space="preserve">the worthiness of a car should be considered. The factors like model, condition, manufacturer, year, etc. influence the price prediction. Aim of this project is to predict the car prices </w:t>
+      </w:r>
+      <w:r>
+        <w:t xml:space="preserve">by </w:t>
+      </w:r>
+      <w:r>
+        <w:t>implementing</w:t>
+      </w:r>
+      <w:r>
+        <w:t xml:space="preserve"> better models using machine learning algorithms. </w:t>
+      </w:r>
+      <w:r>
+        <w:t>The “Used Car Dataset”</w:t>
+      </w:r>
+      <w:r>
+        <w:t xml:space="preserve"> is used for predicting the price of the used car</w:t>
+      </w:r>
+      <w:r>
+        <w:t xml:space="preserve">. </w:t>
+      </w:r>
+      <w:r>
+        <w:t xml:space="preserve">The model is developed to produce a reasonable price based on the </w:t>
+      </w:r>
+      <w:r>
+        <w:t>most relevant features</w:t>
+      </w:r>
+      <w:r>
+        <w:t xml:space="preserve">. </w:t>
+      </w:r>
+    </w:p>
+    <w:p>
+      <w:pPr>
         <w:rPr>
           <w:b/>
           <w:bCs/>
           <w:sz w:val="28"/>
           <w:szCs w:val="28"/>
         </w:rPr>
+      </w:pPr>
+      <w:r>
+        <w:rPr>
+          <w:b/>
+          <w:bCs/>
+          <w:sz w:val="28"/>
+          <w:szCs w:val="28"/>
+        </w:rPr>
         <w:t>Data Description:</w:t>
       </w:r>
     </w:p>
@@ -91,13 +184,7 @@
         <w:t xml:space="preserve">id – </w:t>
       </w:r>
       <w:r>
-        <w:t>Unique ID</w:t>
-      </w:r>
-      <w:r>
-        <w:t xml:space="preserve"> </w:t>
-      </w:r>
-      <w:r>
-        <w:t>given to every ad and is the primary key to the data set.</w:t>
+        <w:t>Unique ID given to every ad and is the primary key to the data set.</w:t>
       </w:r>
     </w:p>
     <w:p>
@@ -134,75 +221,38 @@
     </w:p>
     <w:p>
       <w:r>
-        <w:t>y</w:t>
-      </w:r>
-      <w:r>
-        <w:t xml:space="preserve">ear — The year in which the car was </w:t>
-      </w:r>
-      <w:proofErr w:type="gramStart"/>
-      <w:r>
-        <w:t>manufactured</w:t>
-      </w:r>
-      <w:proofErr w:type="gramEnd"/>
-    </w:p>
-    <w:p>
-      <w:r>
-        <w:t>m</w:t>
-      </w:r>
-      <w:r>
-        <w:t>anufacturer — with 43 unique businesses engaged in the manufacture of automobiles.</w:t>
-      </w:r>
-    </w:p>
-    <w:p>
-      <w:r>
-        <w:t>m</w:t>
-      </w:r>
-      <w:r>
-        <w:t xml:space="preserve">odel — The exact model of the </w:t>
-      </w:r>
-      <w:r>
-        <w:t>vehicle</w:t>
-      </w:r>
-      <w:r>
-        <w:t>. Like sierra classic 2500hd.</w:t>
-      </w:r>
-    </w:p>
-    <w:p>
-      <w:r>
-        <w:t>c</w:t>
-      </w:r>
-      <w:r>
-        <w:t>ondition — The condition of the car; excellent, good, fair, like new, salvage, new.</w:t>
-      </w:r>
-    </w:p>
-    <w:p>
-      <w:r>
-        <w:t>c</w:t>
-      </w:r>
-      <w:r>
-        <w:t>ylinders — The number of cylinders in the car engine ranging from 3 to 12. Also has the ‘other’ category too.</w:t>
-      </w:r>
-    </w:p>
-    <w:p>
-      <w:r>
-        <w:t>f</w:t>
-      </w:r>
-      <w:r>
-        <w:t>uel — There were five types of fuel, ‘diesel’, ‘gas’, ‘electric’, ‘hybrid’</w:t>
-      </w:r>
-      <w:r>
-        <w:t>,</w:t>
-      </w:r>
-      <w:r>
-        <w:t xml:space="preserve"> and ‘other’.</w:t>
-      </w:r>
-    </w:p>
-    <w:p>
-      <w:r>
-        <w:t>o</w:t>
-      </w:r>
-      <w:r>
-        <w:t>dometer — This is the distance that the car has traveled after it being bought.</w:t>
+        <w:t>year — The year in which the car was manufactured</w:t>
+      </w:r>
+    </w:p>
+    <w:p>
+      <w:r>
+        <w:t>manufacturer — with 43 unique businesses engaged in the manufacture of automobiles.</w:t>
+      </w:r>
+    </w:p>
+    <w:p>
+      <w:r>
+        <w:t>model — The exact model of the vehicle. Like sierra classic 2500hd.</w:t>
+      </w:r>
+    </w:p>
+    <w:p>
+      <w:r>
+        <w:t>condition — The condition of the car; excellent, good, fair, like new, salvage, new.</w:t>
+      </w:r>
+    </w:p>
+    <w:p>
+      <w:r>
+        <w:t>cylinders — The number of cylinders in the car engine ranging from 3 to 12. Also has the ‘other’ category too.</w:t>
+      </w:r>
+    </w:p>
+    <w:p>
+      <w:r>
+        <w:t>fuel — There were five types of fuel, ‘diesel’, ‘gas’, ‘electric’, ‘hybrid’, and ‘other’.</w:t>
+      </w:r>
+    </w:p>
+    <w:p>
+      <w:r>
+        <w:lastRenderedPageBreak/>
+        <w:t>odometer — This is the distance that the car has traveled after it being bought.</w:t>
       </w:r>
     </w:p>
     <w:p>
@@ -210,16 +260,7 @@
         <w:t>title_status</w:t>
       </w:r>
       <w:r>
-        <w:t xml:space="preserve"> – </w:t>
-      </w:r>
-      <w:r>
-        <w:t>The cars also had 6 types of statues; ‘clean’, ‘lien’, ‘rebuilt’, ‘salvage’, ‘parts only’</w:t>
-      </w:r>
-      <w:r>
-        <w:t>,</w:t>
-      </w:r>
-      <w:r>
-        <w:t xml:space="preserve"> and ‘missing’.</w:t>
+        <w:t xml:space="preserve"> – The cars also had 6 types of statues; ‘clean’, ‘lien’, ‘rebuilt’, ‘salvage’, ‘parts only’, and ‘missing’.</w:t>
       </w:r>
     </w:p>
     <w:p>
@@ -240,43 +281,13 @@
     </w:p>
     <w:p>
       <w:r>
-        <w:lastRenderedPageBreak/>
-        <w:t>d</w:t>
-      </w:r>
-      <w:r>
-        <w:t xml:space="preserve">rive — There are 3 types of drive </w:t>
-      </w:r>
-      <w:proofErr w:type="gramStart"/>
-      <w:r>
-        <w:t>transmissions;</w:t>
-      </w:r>
-      <w:proofErr w:type="gramEnd"/>
-      <w:r>
-        <w:t xml:space="preserve"> ‘4WD, ‘FWD’</w:t>
-      </w:r>
-      <w:r>
-        <w:t>,</w:t>
-      </w:r>
-      <w:r>
-        <w:t xml:space="preserve"> and ‘RWD’. (Four</w:t>
-      </w:r>
-      <w:r>
-        <w:t>-</w:t>
-      </w:r>
-      <w:r>
-        <w:t>wheel drive, forward wheel drive</w:t>
-      </w:r>
-      <w:r>
-        <w:t>,</w:t>
-      </w:r>
-      <w:r>
-        <w:t xml:space="preserve"> and rear</w:t>
-      </w:r>
-      <w:r>
-        <w:t>-</w:t>
-      </w:r>
-      <w:r>
-        <w:t>wheel drive.)</w:t>
+        <w:t>drive — There are 3 types of drive transmissions</w:t>
+      </w:r>
+      <w:r>
+        <w:t>:</w:t>
+      </w:r>
+      <w:r>
+        <w:t xml:space="preserve"> ‘4WD, ‘FWD’, and ‘RWD’. (Four-wheel drive, forward wheel drive, and rear-wheel drive.)</w:t>
       </w:r>
     </w:p>
     <w:p>
@@ -286,76 +297,40 @@
     </w:p>
     <w:p>
       <w:r>
-        <w:t>t</w:t>
-      </w:r>
-      <w:r>
-        <w:t>ype — This feature identifies if a vehicle is a</w:t>
-      </w:r>
-      <w:r>
-        <w:t>n</w:t>
-      </w:r>
-      <w:r>
-        <w:t xml:space="preserve"> SUV or a mini-van. There 13 unique values in this feature.</w:t>
-      </w:r>
-    </w:p>
-    <w:p>
+        <w:t>type — This feature identifies if a vehicle is an SUV or a mini-van. There 13 unique values in this feature.</w:t>
+      </w:r>
+    </w:p>
+    <w:p>
+      <w:r>
+        <w:t>paint_color – Paint color of the vehicle.</w:t>
+      </w:r>
+    </w:p>
+    <w:p>
+      <w:r>
+        <w:t>Image_url – URL of the image posted.</w:t>
+      </w:r>
+    </w:p>
+    <w:p>
+      <w:r>
+        <w:t>description – description of the vehicle posted</w:t>
+      </w:r>
+    </w:p>
+    <w:p>
+      <w:r>
+        <w:t>state — The state is political territory and is represented in short form in the data set. Like “</w:t>
+      </w:r>
       <w:proofErr w:type="spellStart"/>
       <w:r>
-        <w:t>paint_color</w:t>
+        <w:t>fl</w:t>
       </w:r>
       <w:proofErr w:type="spellEnd"/>
       <w:r>
-        <w:t xml:space="preserve"> – Paint color of the vehicle.</w:t>
-      </w:r>
-    </w:p>
-    <w:p>
-      <w:proofErr w:type="spellStart"/>
-      <w:r>
-        <w:t>Image_url</w:t>
-      </w:r>
-      <w:proofErr w:type="spellEnd"/>
-      <w:r>
-        <w:t xml:space="preserve"> – URL of the image posted.</w:t>
-      </w:r>
-    </w:p>
-    <w:p>
-      <w:r>
-        <w:t xml:space="preserve">description – description of the vehicle </w:t>
-      </w:r>
-      <w:proofErr w:type="gramStart"/>
-      <w:r>
-        <w:t>posted</w:t>
-      </w:r>
-      <w:proofErr w:type="gramEnd"/>
-    </w:p>
-    <w:p>
-      <w:r>
-        <w:t>s</w:t>
-      </w:r>
-      <w:r>
-        <w:t>tate — The state is political territory and is represented in short form in the data set. Like “</w:t>
-      </w:r>
-      <w:proofErr w:type="spellStart"/>
-      <w:r>
-        <w:t>fl</w:t>
-      </w:r>
-      <w:proofErr w:type="spellEnd"/>
-      <w:r>
         <w:t>” is used for the state of Florida.</w:t>
       </w:r>
     </w:p>
     <w:p>
       <w:r>
-        <w:t>lat</w:t>
-      </w:r>
-      <w:r>
-        <w:t xml:space="preserve">, </w:t>
-      </w:r>
-      <w:r>
-        <w:t>l</w:t>
-      </w:r>
-      <w:r>
-        <w:t>ong — When both features are combined, they give the location of where the car is being sold at.</w:t>
+        <w:t>lat, long — When both features are combined, they give the location of where the car is being sold at.</w:t>
       </w:r>
     </w:p>
     <w:p>
@@ -603,57 +578,15 @@
         <w:pStyle w:val="ListParagraph"/>
       </w:pPr>
       <w:r>
-        <w:t xml:space="preserve">Its better to keep the original values given by the dataset any time than replacing the NaN values with mean or median. For the sake of this we found out year with the less missing values </w:t>
-      </w:r>
-      <w:r>
-        <w:rPr>
-          <w:highlight w:val="yellow"/>
-        </w:rPr>
-        <w:t>(xxx)</w:t>
+        <w:lastRenderedPageBreak/>
+        <w:t>Its better to keep the original values given by the dataset any time than replacing the NaN values with mean or median. For the sake of this we found out year with the less missing values</w:t>
+      </w:r>
+      <w:r>
+        <w:t xml:space="preserve"> (1050)</w:t>
       </w:r>
       <w:r>
         <w:t>. So, we dropped those training examples. Now we have a feature with the original data.</w:t>
       </w:r>
-    </w:p>
-    <w:p>
-      <w:pPr>
-        <w:pStyle w:val="ListParagraph"/>
-      </w:pPr>
-    </w:p>
-    <w:p>
-      <w:pPr>
-        <w:pStyle w:val="ListParagraph"/>
-      </w:pPr>
-    </w:p>
-    <w:p>
-      <w:pPr>
-        <w:pStyle w:val="ListParagraph"/>
-      </w:pPr>
-    </w:p>
-    <w:p>
-      <w:pPr>
-        <w:pStyle w:val="ListParagraph"/>
-      </w:pPr>
-    </w:p>
-    <w:p>
-      <w:pPr>
-        <w:pStyle w:val="ListParagraph"/>
-      </w:pPr>
-    </w:p>
-    <w:p>
-      <w:pPr>
-        <w:pStyle w:val="ListParagraph"/>
-      </w:pPr>
-    </w:p>
-    <w:p>
-      <w:pPr>
-        <w:pStyle w:val="ListParagraph"/>
-      </w:pPr>
-    </w:p>
-    <w:p>
-      <w:pPr>
-        <w:pStyle w:val="ListParagraph"/>
-      </w:pPr>
     </w:p>
     <w:p>
       <w:pPr>
@@ -886,11 +819,11 @@
         <w:t>We observed a slight increase in missing values (14655) for manufacturer compared to year.</w:t>
       </w:r>
       <w:r>
-        <w:t xml:space="preserve"> As, manufacturer plays important role in predicting the price of a vehicle its better not to fill the missing values by traditional filling mechanisms (filling with mode, forward fill etc.) So, we </w:t>
+        <w:t xml:space="preserve"> As, manufacturer plays important role in predicting the price of a vehicle its better not to fill the </w:t>
       </w:r>
       <w:r>
         <w:lastRenderedPageBreak/>
-        <w:t>decided to replace the null values with “unknown”. The reason for this is tree-based algorithms (bagging, random forest) are good at detecting null values by this small change. This may increase the prediction accuracy by tree algorithms.</w:t>
+        <w:t>missing values by traditional filling mechanisms (filling with mode, forward fill etc.) So, we decided to replace the null values with “unknown”. The reason for this is tree-based algorithms (bagging, random forest) are good at detecting null values by this small change. This may increase the prediction accuracy by tree algorithms.</w:t>
       </w:r>
     </w:p>
     <w:p>
@@ -988,37 +921,7 @@
         <w:pStyle w:val="ListParagraph"/>
       </w:pPr>
       <w:r>
-        <w:t xml:space="preserve">We have taken top 20 popular </w:t>
-      </w:r>
-      <w:r>
-        <w:t>models</w:t>
-      </w:r>
-      <w:r>
-        <w:t xml:space="preserve"> in the USA to plot the popularity of the vehicle </w:t>
-      </w:r>
-      <w:r>
-        <w:t>models</w:t>
-      </w:r>
-      <w:r>
-        <w:t xml:space="preserve">. From the above bar plot, we can conclude that </w:t>
-      </w:r>
-      <w:r>
-        <w:t>f-150</w:t>
-      </w:r>
-      <w:r>
-        <w:t xml:space="preserve"> and </w:t>
-      </w:r>
-      <w:r>
-        <w:t>Silverado 1500</w:t>
-      </w:r>
-      <w:r>
-        <w:t xml:space="preserve"> are the most popular </w:t>
-      </w:r>
-      <w:r>
-        <w:t>models</w:t>
-      </w:r>
-      <w:r>
-        <w:t>.</w:t>
+        <w:t>We have taken top 20 popular models in the USA to plot the popularity of the vehicle models. From the above bar plot, we can conclude that f-150 and Silverado 1500 are the most popular models.</w:t>
       </w:r>
     </w:p>
     <w:p>
@@ -1033,6 +936,66 @@
       <w:r>
         <w:t>For the same reason as manufacturer, we filled the null values with “unknown”.</w:t>
       </w:r>
+    </w:p>
+    <w:p>
+      <w:pPr>
+        <w:pStyle w:val="ListParagraph"/>
+      </w:pPr>
+    </w:p>
+    <w:p>
+      <w:pPr>
+        <w:pStyle w:val="ListParagraph"/>
+      </w:pPr>
+    </w:p>
+    <w:p>
+      <w:pPr>
+        <w:pStyle w:val="ListParagraph"/>
+      </w:pPr>
+    </w:p>
+    <w:p>
+      <w:pPr>
+        <w:pStyle w:val="ListParagraph"/>
+      </w:pPr>
+    </w:p>
+    <w:p>
+      <w:pPr>
+        <w:pStyle w:val="ListParagraph"/>
+      </w:pPr>
+    </w:p>
+    <w:p>
+      <w:pPr>
+        <w:pStyle w:val="ListParagraph"/>
+      </w:pPr>
+    </w:p>
+    <w:p>
+      <w:pPr>
+        <w:pStyle w:val="ListParagraph"/>
+      </w:pPr>
+    </w:p>
+    <w:p>
+      <w:pPr>
+        <w:pStyle w:val="ListParagraph"/>
+      </w:pPr>
+    </w:p>
+    <w:p>
+      <w:pPr>
+        <w:pStyle w:val="ListParagraph"/>
+      </w:pPr>
+    </w:p>
+    <w:p>
+      <w:pPr>
+        <w:pStyle w:val="ListParagraph"/>
+      </w:pPr>
+    </w:p>
+    <w:p>
+      <w:pPr>
+        <w:pStyle w:val="ListParagraph"/>
+      </w:pPr>
+    </w:p>
+    <w:p>
+      <w:pPr>
+        <w:pStyle w:val="ListParagraph"/>
+      </w:pPr>
     </w:p>
     <w:p>
       <w:pPr>
@@ -1060,6 +1023,7 @@
           <w:sz w:val="24"/>
           <w:szCs w:val="24"/>
         </w:rPr>
+        <w:lastRenderedPageBreak/>
         <w:t>Odometer</w:t>
       </w:r>
     </w:p>
@@ -1191,8 +1155,12 @@
       <w:pPr>
         <w:pStyle w:val="ListParagraph"/>
       </w:pPr>
-      <w:r>
-        <w:lastRenderedPageBreak/>
+    </w:p>
+    <w:p>
+      <w:pPr>
+        <w:pStyle w:val="ListParagraph"/>
+      </w:pPr>
+      <w:r>
         <w:t>We considered the odometer values that are less than 250000 and greater than 10. Because of this reason all the null values have also been removed.</w:t>
       </w:r>
     </w:p>
@@ -1257,11 +1225,1033 @@
     <w:p>
       <w:pPr>
         <w:pStyle w:val="ListParagraph"/>
+      </w:pPr>
+    </w:p>
+    <w:p>
+      <w:pPr>
+        <w:pStyle w:val="ListParagraph"/>
+      </w:pPr>
+    </w:p>
+    <w:p>
+      <w:pPr>
+        <w:pStyle w:val="ListParagraph"/>
+      </w:pPr>
+    </w:p>
+    <w:p>
+      <w:pPr>
+        <w:pStyle w:val="ListParagraph"/>
+      </w:pPr>
+    </w:p>
+    <w:p>
+      <w:pPr>
+        <w:pStyle w:val="ListParagraph"/>
+      </w:pPr>
+    </w:p>
+    <w:p>
+      <w:pPr>
+        <w:pStyle w:val="ListParagraph"/>
+      </w:pPr>
+    </w:p>
+    <w:p>
+      <w:pPr>
+        <w:pStyle w:val="ListParagraph"/>
+      </w:pPr>
+    </w:p>
+    <w:p>
+      <w:pPr>
+        <w:pStyle w:val="ListParagraph"/>
+      </w:pPr>
+    </w:p>
+    <w:p>
+      <w:pPr>
+        <w:pStyle w:val="ListParagraph"/>
+      </w:pPr>
+    </w:p>
+    <w:p>
+      <w:pPr>
+        <w:pStyle w:val="ListParagraph"/>
+      </w:pPr>
+    </w:p>
+    <w:p>
+      <w:pPr>
+        <w:pStyle w:val="ListParagraph"/>
+      </w:pPr>
+    </w:p>
+    <w:p>
+      <w:pPr>
+        <w:pStyle w:val="ListParagraph"/>
+      </w:pPr>
+    </w:p>
+    <w:p>
+      <w:pPr>
+        <w:pStyle w:val="ListParagraph"/>
+      </w:pPr>
+    </w:p>
+    <w:p>
+      <w:pPr>
+        <w:pStyle w:val="ListParagraph"/>
+      </w:pPr>
+    </w:p>
+    <w:p>
+      <w:pPr>
+        <w:pStyle w:val="ListParagraph"/>
+      </w:pPr>
+    </w:p>
+    <w:p>
+      <w:pPr>
+        <w:pStyle w:val="ListParagraph"/>
         <w:numPr>
           <w:ilvl w:val="0"/>
           <w:numId w:val="1"/>
         </w:numPr>
-      </w:pPr>
+        <w:rPr>
+          <w:i/>
+          <w:iCs/>
+          <w:sz w:val="24"/>
+          <w:szCs w:val="24"/>
+        </w:rPr>
+      </w:pPr>
+      <w:r>
+        <w:rPr>
+          <w:i/>
+          <w:iCs/>
+          <w:sz w:val="24"/>
+          <w:szCs w:val="24"/>
+        </w:rPr>
+        <w:lastRenderedPageBreak/>
+        <w:t>Condition</w:t>
+      </w:r>
+    </w:p>
+    <w:p>
+      <w:pPr>
+        <w:pStyle w:val="ListParagraph"/>
+      </w:pPr>
+      <w:r>
+        <w:rPr>
+          <w:noProof/>
+        </w:rPr>
+        <w:drawing>
+          <wp:anchor distT="0" distB="0" distL="114300" distR="114300" simplePos="0" relativeHeight="251662336" behindDoc="1" locked="0" layoutInCell="1" allowOverlap="1" wp14:anchorId="18AF3B04" wp14:editId="2771E195">
+            <wp:simplePos x="0" y="0"/>
+            <wp:positionH relativeFrom="column">
+              <wp:posOffset>289560</wp:posOffset>
+            </wp:positionH>
+            <wp:positionV relativeFrom="paragraph">
+              <wp:posOffset>3810</wp:posOffset>
+            </wp:positionV>
+            <wp:extent cx="4256405" cy="2735580"/>
+            <wp:effectExtent l="0" t="0" r="0" b="0"/>
+            <wp:wrapTight wrapText="bothSides">
+              <wp:wrapPolygon edited="0">
+                <wp:start x="3190" y="150"/>
+                <wp:lineTo x="967" y="1504"/>
+                <wp:lineTo x="967" y="2407"/>
+                <wp:lineTo x="3190" y="2858"/>
+                <wp:lineTo x="2030" y="4061"/>
+                <wp:lineTo x="1257" y="5114"/>
+                <wp:lineTo x="1257" y="5415"/>
+                <wp:lineTo x="3094" y="7671"/>
+                <wp:lineTo x="870" y="8123"/>
+                <wp:lineTo x="97" y="8724"/>
+                <wp:lineTo x="193" y="11131"/>
+                <wp:lineTo x="1837" y="12485"/>
+                <wp:lineTo x="3190" y="12485"/>
+                <wp:lineTo x="1257" y="14891"/>
+                <wp:lineTo x="1257" y="15343"/>
+                <wp:lineTo x="2804" y="17298"/>
+                <wp:lineTo x="3190" y="17298"/>
+                <wp:lineTo x="2610" y="18501"/>
+                <wp:lineTo x="2707" y="18802"/>
+                <wp:lineTo x="4060" y="19705"/>
+                <wp:lineTo x="4060" y="20156"/>
+                <wp:lineTo x="10924" y="21209"/>
+                <wp:lineTo x="13631" y="21209"/>
+                <wp:lineTo x="20205" y="20006"/>
+                <wp:lineTo x="20688" y="19705"/>
+                <wp:lineTo x="21365" y="18201"/>
+                <wp:lineTo x="21365" y="150"/>
+                <wp:lineTo x="3190" y="150"/>
+              </wp:wrapPolygon>
+            </wp:wrapTight>
+            <wp:docPr id="3" name="Picture 3" descr="Chart, bar chart&#10;&#10;Description automatically generated"/>
+            <wp:cNvGraphicFramePr>
+              <a:graphicFrameLocks xmlns:a="http://schemas.openxmlformats.org/drawingml/2006/main" noChangeAspect="1"/>
+            </wp:cNvGraphicFramePr>
+            <a:graphic xmlns:a="http://schemas.openxmlformats.org/drawingml/2006/main">
+              <a:graphicData uri="http://schemas.openxmlformats.org/drawingml/2006/picture">
+                <pic:pic xmlns:pic="http://schemas.openxmlformats.org/drawingml/2006/picture">
+                  <pic:nvPicPr>
+                    <pic:cNvPr id="3" name="Picture 3" descr="Chart, bar chart&#10;&#10;Description automatically generated"/>
+                    <pic:cNvPicPr>
+                      <a:picLocks noChangeAspect="1" noChangeArrowheads="1"/>
+                    </pic:cNvPicPr>
+                  </pic:nvPicPr>
+                  <pic:blipFill>
+                    <a:blip r:embed="rId12">
+                      <a:extLst>
+                        <a:ext uri="{28A0092B-C50C-407E-A947-70E740481C1C}">
+                          <a14:useLocalDpi xmlns:a14="http://schemas.microsoft.com/office/drawing/2010/main" val="0"/>
+                        </a:ext>
+                      </a:extLst>
+                    </a:blip>
+                    <a:srcRect/>
+                    <a:stretch>
+                      <a:fillRect/>
+                    </a:stretch>
+                  </pic:blipFill>
+                  <pic:spPr bwMode="auto">
+                    <a:xfrm>
+                      <a:off x="0" y="0"/>
+                      <a:ext cx="4256405" cy="2735580"/>
+                    </a:xfrm>
+                    <a:prstGeom prst="rect">
+                      <a:avLst/>
+                    </a:prstGeom>
+                    <a:noFill/>
+                    <a:ln>
+                      <a:noFill/>
+                    </a:ln>
+                  </pic:spPr>
+                </pic:pic>
+              </a:graphicData>
+            </a:graphic>
+            <wp14:sizeRelH relativeFrom="margin">
+              <wp14:pctWidth>0</wp14:pctWidth>
+            </wp14:sizeRelH>
+            <wp14:sizeRelV relativeFrom="margin">
+              <wp14:pctHeight>0</wp14:pctHeight>
+            </wp14:sizeRelV>
+          </wp:anchor>
+        </w:drawing>
+      </w:r>
+      <w:r>
+        <w:t>Based on the condition plot, a significant amount of the cars in the dataset are in good condition followed by cars in excellent condition. But fewer number of vehicles in salvage and new which makes the price prediction of this category a little off the chart.</w:t>
+      </w:r>
+    </w:p>
+    <w:p>
+      <w:pPr>
+        <w:pStyle w:val="ListParagraph"/>
+      </w:pPr>
+    </w:p>
+    <w:p>
+      <w:pPr>
+        <w:pStyle w:val="ListParagraph"/>
+      </w:pPr>
+    </w:p>
+    <w:p>
+      <w:pPr>
+        <w:pStyle w:val="ListParagraph"/>
+      </w:pPr>
+      <w:r>
+        <w:t xml:space="preserve">This problem can be avoided by a little common knowledge on people as they don’t tend to buy salvage vehicle. To compensate </w:t>
+      </w:r>
+      <w:proofErr w:type="gramStart"/>
+      <w:r>
+        <w:t xml:space="preserve">the </w:t>
+      </w:r>
+      <w:r>
+        <w:t>less</w:t>
+      </w:r>
+      <w:proofErr w:type="gramEnd"/>
+      <w:r>
+        <w:t xml:space="preserve"> number of new vehicles we added ‘new’ category to ‘like new’ category. </w:t>
+      </w:r>
+    </w:p>
+    <w:p>
+      <w:pPr>
+        <w:pStyle w:val="ListParagraph"/>
+      </w:pPr>
+    </w:p>
+    <w:p>
+      <w:pPr>
+        <w:pStyle w:val="ListParagraph"/>
+      </w:pPr>
+      <w:r>
+        <w:t xml:space="preserve">There are a significant </w:t>
+      </w:r>
+      <w:proofErr w:type="gramStart"/>
+      <w:r>
+        <w:t>amount</w:t>
+      </w:r>
+      <w:proofErr w:type="gramEnd"/>
+      <w:r>
+        <w:t xml:space="preserve"> of null values in condition (192940). There is a high chance of losing a lot of information about the price of a vehicle if the null values are dropped or replaced with Mode (since it is a categorical feature). </w:t>
+      </w:r>
+    </w:p>
+    <w:p>
+      <w:pPr>
+        <w:pStyle w:val="ListParagraph"/>
+      </w:pPr>
+    </w:p>
+    <w:p>
+      <w:pPr>
+        <w:pStyle w:val="ListParagraph"/>
+      </w:pPr>
+      <w:r>
+        <w:t xml:space="preserve">So, we did a domain search and found out that condition of car depends on odometer value. Based on the value of odometer the values of condition are either replaced or null values are filled. </w:t>
+      </w:r>
+    </w:p>
+    <w:p>
+      <w:pPr>
+        <w:pStyle w:val="ListParagraph"/>
+      </w:pPr>
+    </w:p>
+    <w:p>
+      <w:pPr>
+        <w:pStyle w:val="ListParagraph"/>
+      </w:pPr>
+      <w:r>
+        <w:rPr>
+          <w:i/>
+          <w:iCs/>
+        </w:rPr>
+        <w:t>Approach</w:t>
+      </w:r>
+      <w:r>
+        <w:rPr>
+          <w:i/>
+          <w:iCs/>
+        </w:rPr>
+        <w:t xml:space="preserve">: </w:t>
+      </w:r>
+      <w:r>
+        <w:t xml:space="preserve">We calculated the mean values of odometer for each category of condition. </w:t>
+      </w:r>
+    </w:p>
+    <w:p>
+      <w:pPr>
+        <w:pStyle w:val="ListParagraph"/>
+      </w:pPr>
+      <w:r>
+        <w:t>Then, a condition is set for the odometer values based on the mean values of each category of condition. Then they are replaced with appropriate category of condition.</w:t>
+      </w:r>
+    </w:p>
+    <w:p>
+      <w:pPr>
+        <w:pStyle w:val="ListParagraph"/>
+        <w:rPr>
+          <w:sz w:val="24"/>
+          <w:szCs w:val="24"/>
+        </w:rPr>
+      </w:pPr>
+    </w:p>
+    <w:p>
+      <w:pPr>
+        <w:pStyle w:val="ListParagraph"/>
+        <w:rPr>
+          <w:sz w:val="24"/>
+          <w:szCs w:val="24"/>
+        </w:rPr>
+      </w:pPr>
+    </w:p>
+    <w:p>
+      <w:pPr>
+        <w:pStyle w:val="ListParagraph"/>
+        <w:rPr>
+          <w:sz w:val="24"/>
+          <w:szCs w:val="24"/>
+        </w:rPr>
+      </w:pPr>
+    </w:p>
+    <w:p>
+      <w:pPr>
+        <w:pStyle w:val="ListParagraph"/>
+        <w:rPr>
+          <w:sz w:val="24"/>
+          <w:szCs w:val="24"/>
+        </w:rPr>
+      </w:pPr>
+    </w:p>
+    <w:p>
+      <w:pPr>
+        <w:pStyle w:val="ListParagraph"/>
+        <w:rPr>
+          <w:sz w:val="24"/>
+          <w:szCs w:val="24"/>
+        </w:rPr>
+      </w:pPr>
+    </w:p>
+    <w:p>
+      <w:pPr>
+        <w:pStyle w:val="ListParagraph"/>
+        <w:rPr>
+          <w:sz w:val="24"/>
+          <w:szCs w:val="24"/>
+        </w:rPr>
+      </w:pPr>
+    </w:p>
+    <w:p>
+      <w:pPr>
+        <w:pStyle w:val="ListParagraph"/>
+        <w:rPr>
+          <w:sz w:val="24"/>
+          <w:szCs w:val="24"/>
+        </w:rPr>
+      </w:pPr>
+    </w:p>
+    <w:p>
+      <w:pPr>
+        <w:pStyle w:val="ListParagraph"/>
+        <w:rPr>
+          <w:sz w:val="24"/>
+          <w:szCs w:val="24"/>
+        </w:rPr>
+      </w:pPr>
+    </w:p>
+    <w:p>
+      <w:pPr>
+        <w:pStyle w:val="ListParagraph"/>
+        <w:rPr>
+          <w:sz w:val="24"/>
+          <w:szCs w:val="24"/>
+        </w:rPr>
+      </w:pPr>
+    </w:p>
+    <w:p>
+      <w:pPr>
+        <w:pStyle w:val="ListParagraph"/>
+        <w:rPr>
+          <w:sz w:val="24"/>
+          <w:szCs w:val="24"/>
+        </w:rPr>
+      </w:pPr>
+    </w:p>
+    <w:p>
+      <w:pPr>
+        <w:pStyle w:val="ListParagraph"/>
+        <w:rPr>
+          <w:sz w:val="24"/>
+          <w:szCs w:val="24"/>
+        </w:rPr>
+      </w:pPr>
+    </w:p>
+    <w:p>
+      <w:pPr>
+        <w:pStyle w:val="ListParagraph"/>
+        <w:rPr>
+          <w:sz w:val="24"/>
+          <w:szCs w:val="24"/>
+        </w:rPr>
+      </w:pPr>
+    </w:p>
+    <w:p>
+      <w:pPr>
+        <w:pStyle w:val="ListParagraph"/>
+        <w:numPr>
+          <w:ilvl w:val="0"/>
+          <w:numId w:val="1"/>
+        </w:numPr>
+        <w:rPr>
+          <w:i/>
+          <w:iCs/>
+          <w:sz w:val="24"/>
+          <w:szCs w:val="24"/>
+        </w:rPr>
+      </w:pPr>
+      <w:r>
+        <w:rPr>
+          <w:i/>
+          <w:iCs/>
+          <w:sz w:val="24"/>
+          <w:szCs w:val="24"/>
+        </w:rPr>
+        <w:lastRenderedPageBreak/>
+        <w:t>Cylinders</w:t>
+      </w:r>
+    </w:p>
+    <w:p>
+      <w:pPr>
+        <w:pStyle w:val="ListParagraph"/>
+        <w:ind w:firstLine="720"/>
+      </w:pPr>
+      <w:r>
+        <w:rPr>
+          <w:noProof/>
+        </w:rPr>
+        <w:drawing>
+          <wp:anchor distT="0" distB="0" distL="114300" distR="114300" simplePos="0" relativeHeight="251663360" behindDoc="1" locked="0" layoutInCell="1" allowOverlap="1" wp14:anchorId="31232096" wp14:editId="2BA5E6C5">
+            <wp:simplePos x="0" y="0"/>
+            <wp:positionH relativeFrom="column">
+              <wp:posOffset>457200</wp:posOffset>
+            </wp:positionH>
+            <wp:positionV relativeFrom="paragraph">
+              <wp:posOffset>3175</wp:posOffset>
+            </wp:positionV>
+            <wp:extent cx="4084320" cy="2663099"/>
+            <wp:effectExtent l="0" t="0" r="0" b="4445"/>
+            <wp:wrapTight wrapText="bothSides">
+              <wp:wrapPolygon edited="0">
+                <wp:start x="1511" y="0"/>
+                <wp:lineTo x="1511" y="2627"/>
+                <wp:lineTo x="504" y="3864"/>
+                <wp:lineTo x="504" y="4327"/>
+                <wp:lineTo x="1511" y="5100"/>
+                <wp:lineTo x="1511" y="7573"/>
+                <wp:lineTo x="604" y="7727"/>
+                <wp:lineTo x="0" y="8809"/>
+                <wp:lineTo x="0" y="11127"/>
+                <wp:lineTo x="806" y="12518"/>
+                <wp:lineTo x="1511" y="12518"/>
+                <wp:lineTo x="1511" y="14991"/>
+                <wp:lineTo x="504" y="15763"/>
+                <wp:lineTo x="504" y="16073"/>
+                <wp:lineTo x="1511" y="17463"/>
+                <wp:lineTo x="1108" y="19936"/>
+                <wp:lineTo x="1108" y="20554"/>
+                <wp:lineTo x="6045" y="21327"/>
+                <wp:lineTo x="10881" y="21482"/>
+                <wp:lineTo x="11284" y="21482"/>
+                <wp:lineTo x="16422" y="21327"/>
+                <wp:lineTo x="21459" y="20709"/>
+                <wp:lineTo x="21459" y="0"/>
+                <wp:lineTo x="1511" y="0"/>
+              </wp:wrapPolygon>
+            </wp:wrapTight>
+            <wp:docPr id="4" name="Picture 4" descr="Chart, bar chart&#10;&#10;Description automatically generated"/>
+            <wp:cNvGraphicFramePr>
+              <a:graphicFrameLocks xmlns:a="http://schemas.openxmlformats.org/drawingml/2006/main" noChangeAspect="1"/>
+            </wp:cNvGraphicFramePr>
+            <a:graphic xmlns:a="http://schemas.openxmlformats.org/drawingml/2006/main">
+              <a:graphicData uri="http://schemas.openxmlformats.org/drawingml/2006/picture">
+                <pic:pic xmlns:pic="http://schemas.openxmlformats.org/drawingml/2006/picture">
+                  <pic:nvPicPr>
+                    <pic:cNvPr id="4" name="Picture 4" descr="Chart, bar chart&#10;&#10;Description automatically generated"/>
+                    <pic:cNvPicPr>
+                      <a:picLocks noChangeAspect="1" noChangeArrowheads="1"/>
+                    </pic:cNvPicPr>
+                  </pic:nvPicPr>
+                  <pic:blipFill>
+                    <a:blip r:embed="rId13">
+                      <a:extLst>
+                        <a:ext uri="{28A0092B-C50C-407E-A947-70E740481C1C}">
+                          <a14:useLocalDpi xmlns:a14="http://schemas.microsoft.com/office/drawing/2010/main" val="0"/>
+                        </a:ext>
+                      </a:extLst>
+                    </a:blip>
+                    <a:srcRect/>
+                    <a:stretch>
+                      <a:fillRect/>
+                    </a:stretch>
+                  </pic:blipFill>
+                  <pic:spPr bwMode="auto">
+                    <a:xfrm>
+                      <a:off x="0" y="0"/>
+                      <a:ext cx="4084320" cy="2663099"/>
+                    </a:xfrm>
+                    <a:prstGeom prst="rect">
+                      <a:avLst/>
+                    </a:prstGeom>
+                    <a:noFill/>
+                    <a:ln>
+                      <a:noFill/>
+                    </a:ln>
+                  </pic:spPr>
+                </pic:pic>
+              </a:graphicData>
+            </a:graphic>
+          </wp:anchor>
+        </w:drawing>
+      </w:r>
+    </w:p>
+    <w:p>
+      <w:pPr>
+        <w:pStyle w:val="ListParagraph"/>
+        <w:ind w:firstLine="720"/>
+      </w:pPr>
+    </w:p>
+    <w:p>
+      <w:pPr>
+        <w:pStyle w:val="ListParagraph"/>
+      </w:pPr>
+    </w:p>
+    <w:p>
+      <w:pPr>
+        <w:pStyle w:val="ListParagraph"/>
+      </w:pPr>
+    </w:p>
+    <w:p>
+      <w:pPr>
+        <w:pStyle w:val="ListParagraph"/>
+      </w:pPr>
+    </w:p>
+    <w:p>
+      <w:pPr>
+        <w:pStyle w:val="ListParagraph"/>
+      </w:pPr>
+      <w:r>
+        <w:t xml:space="preserve">Based on the cylinders plot, most of the vehicles that are coming to resale are the vehicles with 6 cylinders followed by 4 cylinders. </w:t>
+      </w:r>
+    </w:p>
+    <w:p>
+      <w:pPr>
+        <w:pStyle w:val="ListParagraph"/>
+      </w:pPr>
+    </w:p>
+    <w:p>
+      <w:pPr>
+        <w:pStyle w:val="ListParagraph"/>
+      </w:pPr>
+    </w:p>
+    <w:p>
+      <w:pPr>
+        <w:pStyle w:val="ListParagraph"/>
+      </w:pPr>
+    </w:p>
+    <w:p>
+      <w:pPr>
+        <w:pStyle w:val="ListParagraph"/>
+      </w:pPr>
+      <w:r>
+        <w:t xml:space="preserve">As there are a significant </w:t>
+      </w:r>
+      <w:proofErr w:type="gramStart"/>
+      <w:r>
+        <w:t>amount</w:t>
+      </w:r>
+      <w:proofErr w:type="gramEnd"/>
+      <w:r>
+        <w:t xml:space="preserve"> of null values (128249) in cylinders feature, it is not a good approach to fill the null values with mode. So, it is better to replace them with ‘unknown’ as the tree algorithms will detect null values based on this value. </w:t>
+      </w:r>
+    </w:p>
+    <w:p>
+      <w:pPr>
+        <w:pStyle w:val="ListParagraph"/>
+      </w:pPr>
+    </w:p>
+    <w:p>
+      <w:pPr>
+        <w:pStyle w:val="ListParagraph"/>
+        <w:numPr>
+          <w:ilvl w:val="0"/>
+          <w:numId w:val="1"/>
+        </w:numPr>
+        <w:rPr>
+          <w:sz w:val="24"/>
+          <w:szCs w:val="24"/>
+        </w:rPr>
+      </w:pPr>
+      <w:r>
+        <w:rPr>
+          <w:i/>
+          <w:iCs/>
+          <w:sz w:val="24"/>
+          <w:szCs w:val="24"/>
+        </w:rPr>
+        <w:t>Fuel</w:t>
+      </w:r>
+    </w:p>
+    <w:p>
+      <w:pPr>
+        <w:pStyle w:val="ListParagraph"/>
+      </w:pPr>
+      <w:r>
+        <w:rPr>
+          <w:noProof/>
+        </w:rPr>
+        <w:drawing>
+          <wp:anchor distT="0" distB="0" distL="114300" distR="114300" simplePos="0" relativeHeight="251664384" behindDoc="1" locked="0" layoutInCell="1" allowOverlap="1" wp14:anchorId="1692E9F6" wp14:editId="1D264668">
+            <wp:simplePos x="0" y="0"/>
+            <wp:positionH relativeFrom="column">
+              <wp:posOffset>457200</wp:posOffset>
+            </wp:positionH>
+            <wp:positionV relativeFrom="paragraph">
+              <wp:posOffset>-2540</wp:posOffset>
+            </wp:positionV>
+            <wp:extent cx="4103077" cy="2667000"/>
+            <wp:effectExtent l="0" t="0" r="0" b="0"/>
+            <wp:wrapTight wrapText="bothSides">
+              <wp:wrapPolygon edited="0">
+                <wp:start x="1003" y="154"/>
+                <wp:lineTo x="1003" y="3703"/>
+                <wp:lineTo x="2507" y="5400"/>
+                <wp:lineTo x="1003" y="5400"/>
+                <wp:lineTo x="1003" y="6171"/>
+                <wp:lineTo x="3209" y="7869"/>
+                <wp:lineTo x="1103" y="7869"/>
+                <wp:lineTo x="100" y="8640"/>
+                <wp:lineTo x="201" y="10646"/>
+                <wp:lineTo x="2909" y="12806"/>
+                <wp:lineTo x="1003" y="12806"/>
+                <wp:lineTo x="1003" y="13731"/>
+                <wp:lineTo x="3209" y="15274"/>
+                <wp:lineTo x="1404" y="15429"/>
+                <wp:lineTo x="1404" y="16354"/>
+                <wp:lineTo x="3209" y="17743"/>
+                <wp:lineTo x="2608" y="18206"/>
+                <wp:lineTo x="3109" y="19903"/>
+                <wp:lineTo x="11634" y="20211"/>
+                <wp:lineTo x="11634" y="21137"/>
+                <wp:lineTo x="12938" y="21137"/>
+                <wp:lineTo x="12938" y="20211"/>
+                <wp:lineTo x="19156" y="20211"/>
+                <wp:lineTo x="21463" y="19594"/>
+                <wp:lineTo x="21463" y="617"/>
+                <wp:lineTo x="20861" y="463"/>
+                <wp:lineTo x="3209" y="154"/>
+                <wp:lineTo x="1003" y="154"/>
+              </wp:wrapPolygon>
+            </wp:wrapTight>
+            <wp:docPr id="5" name="Picture 5" descr="Chart&#10;&#10;Description automatically generated"/>
+            <wp:cNvGraphicFramePr>
+              <a:graphicFrameLocks xmlns:a="http://schemas.openxmlformats.org/drawingml/2006/main" noChangeAspect="1"/>
+            </wp:cNvGraphicFramePr>
+            <a:graphic xmlns:a="http://schemas.openxmlformats.org/drawingml/2006/main">
+              <a:graphicData uri="http://schemas.openxmlformats.org/drawingml/2006/picture">
+                <pic:pic xmlns:pic="http://schemas.openxmlformats.org/drawingml/2006/picture">
+                  <pic:nvPicPr>
+                    <pic:cNvPr id="5" name="Picture 5" descr="Chart&#10;&#10;Description automatically generated"/>
+                    <pic:cNvPicPr>
+                      <a:picLocks noChangeAspect="1" noChangeArrowheads="1"/>
+                    </pic:cNvPicPr>
+                  </pic:nvPicPr>
+                  <pic:blipFill>
+                    <a:blip r:embed="rId14">
+                      <a:extLst>
+                        <a:ext uri="{28A0092B-C50C-407E-A947-70E740481C1C}">
+                          <a14:useLocalDpi xmlns:a14="http://schemas.microsoft.com/office/drawing/2010/main" val="0"/>
+                        </a:ext>
+                      </a:extLst>
+                    </a:blip>
+                    <a:srcRect/>
+                    <a:stretch>
+                      <a:fillRect/>
+                    </a:stretch>
+                  </pic:blipFill>
+                  <pic:spPr bwMode="auto">
+                    <a:xfrm>
+                      <a:off x="0" y="0"/>
+                      <a:ext cx="4103077" cy="2667000"/>
+                    </a:xfrm>
+                    <a:prstGeom prst="rect">
+                      <a:avLst/>
+                    </a:prstGeom>
+                    <a:noFill/>
+                    <a:ln>
+                      <a:noFill/>
+                    </a:ln>
+                  </pic:spPr>
+                </pic:pic>
+              </a:graphicData>
+            </a:graphic>
+          </wp:anchor>
+        </w:drawing>
+      </w:r>
+    </w:p>
+    <w:p>
+      <w:pPr>
+        <w:pStyle w:val="ListParagraph"/>
+        <w:ind w:firstLine="720"/>
+      </w:pPr>
+    </w:p>
+    <w:p>
+      <w:pPr>
+        <w:pStyle w:val="ListParagraph"/>
+        <w:ind w:left="1440"/>
+      </w:pPr>
+    </w:p>
+    <w:p>
+      <w:pPr>
+        <w:pStyle w:val="ListParagraph"/>
+        <w:ind w:left="1440"/>
+      </w:pPr>
+    </w:p>
+    <w:p>
+      <w:pPr>
+        <w:pStyle w:val="ListParagraph"/>
+        <w:ind w:left="1440"/>
+      </w:pPr>
+    </w:p>
+    <w:p>
+      <w:pPr>
+        <w:pStyle w:val="ListParagraph"/>
+        <w:ind w:left="1440"/>
+      </w:pPr>
+      <w:r>
+        <w:t xml:space="preserve">Based on the fuel plot, most of the vehicles in the USA run with gas followed by diesel. </w:t>
+      </w:r>
+    </w:p>
+    <w:p>
+      <w:pPr>
+        <w:pStyle w:val="ListParagraph"/>
+        <w:ind w:left="1440"/>
+      </w:pPr>
+    </w:p>
+    <w:p>
+      <w:pPr>
+        <w:pStyle w:val="ListParagraph"/>
+        <w:ind w:left="1440"/>
+      </w:pPr>
+    </w:p>
+    <w:p>
+      <w:pPr>
+        <w:pStyle w:val="ListParagraph"/>
+        <w:ind w:left="1440"/>
+      </w:pPr>
+    </w:p>
+    <w:p/>
+    <w:p>
+      <w:r>
+        <w:tab/>
+      </w:r>
+    </w:p>
+    <w:p>
+      <w:pPr>
+        <w:ind w:left="720"/>
+      </w:pPr>
+      <w:r>
+        <w:t>As there are very few null values in the fuel feature (2172), replacing those with mode doesn’t affect the prediction much.</w:t>
+      </w:r>
+    </w:p>
+    <w:p>
+      <w:pPr>
+        <w:ind w:left="720"/>
+      </w:pPr>
+    </w:p>
+    <w:p>
+      <w:pPr>
+        <w:ind w:left="720"/>
+      </w:pPr>
+    </w:p>
+    <w:p>
+      <w:pPr>
+        <w:ind w:left="720"/>
+      </w:pPr>
+    </w:p>
+    <w:p>
+      <w:pPr>
+        <w:pStyle w:val="ListParagraph"/>
+        <w:numPr>
+          <w:ilvl w:val="0"/>
+          <w:numId w:val="1"/>
+        </w:numPr>
+        <w:rPr>
+          <w:i/>
+          <w:iCs/>
+          <w:sz w:val="24"/>
+          <w:szCs w:val="24"/>
+        </w:rPr>
+      </w:pPr>
+      <w:proofErr w:type="spellStart"/>
+      <w:r>
+        <w:rPr>
+          <w:i/>
+          <w:iCs/>
+          <w:sz w:val="24"/>
+          <w:szCs w:val="24"/>
+        </w:rPr>
+        <w:lastRenderedPageBreak/>
+        <w:t>title_status</w:t>
+      </w:r>
+      <w:proofErr w:type="spellEnd"/>
+    </w:p>
+    <w:p>
+      <w:pPr>
+        <w:pStyle w:val="ListParagraph"/>
+        <w:ind w:firstLine="720"/>
+      </w:pPr>
+      <w:r>
+        <w:rPr>
+          <w:noProof/>
+        </w:rPr>
+        <w:drawing>
+          <wp:anchor distT="0" distB="0" distL="114300" distR="114300" simplePos="0" relativeHeight="251665408" behindDoc="1" locked="0" layoutInCell="1" allowOverlap="1" wp14:anchorId="6067B48F" wp14:editId="0586B54F">
+            <wp:simplePos x="0" y="0"/>
+            <wp:positionH relativeFrom="column">
+              <wp:posOffset>312420</wp:posOffset>
+            </wp:positionH>
+            <wp:positionV relativeFrom="paragraph">
+              <wp:posOffset>34925</wp:posOffset>
+            </wp:positionV>
+            <wp:extent cx="3808730" cy="2453640"/>
+            <wp:effectExtent l="0" t="0" r="1270" b="3810"/>
+            <wp:wrapTight wrapText="bothSides">
+              <wp:wrapPolygon edited="0">
+                <wp:start x="3241" y="0"/>
+                <wp:lineTo x="972" y="1845"/>
+                <wp:lineTo x="972" y="2683"/>
+                <wp:lineTo x="3241" y="3019"/>
+                <wp:lineTo x="972" y="4193"/>
+                <wp:lineTo x="972" y="4863"/>
+                <wp:lineTo x="3241" y="5702"/>
+                <wp:lineTo x="1188" y="6205"/>
+                <wp:lineTo x="540" y="6876"/>
+                <wp:lineTo x="216" y="8553"/>
+                <wp:lineTo x="324" y="10733"/>
+                <wp:lineTo x="864" y="11068"/>
+                <wp:lineTo x="972" y="13752"/>
+                <wp:lineTo x="1188" y="17273"/>
+                <wp:lineTo x="3133" y="19118"/>
+                <wp:lineTo x="4105" y="19118"/>
+                <wp:lineTo x="4105" y="19789"/>
+                <wp:lineTo x="9399" y="21130"/>
+                <wp:lineTo x="11668" y="21466"/>
+                <wp:lineTo x="12316" y="21466"/>
+                <wp:lineTo x="15017" y="21130"/>
+                <wp:lineTo x="21391" y="19789"/>
+                <wp:lineTo x="21499" y="0"/>
+                <wp:lineTo x="3241" y="0"/>
+              </wp:wrapPolygon>
+            </wp:wrapTight>
+            <wp:docPr id="11" name="Picture 11" descr="A picture containing shape&#10;&#10;Description automatically generated"/>
+            <wp:cNvGraphicFramePr>
+              <a:graphicFrameLocks xmlns:a="http://schemas.openxmlformats.org/drawingml/2006/main" noChangeAspect="1"/>
+            </wp:cNvGraphicFramePr>
+            <a:graphic xmlns:a="http://schemas.openxmlformats.org/drawingml/2006/main">
+              <a:graphicData uri="http://schemas.openxmlformats.org/drawingml/2006/picture">
+                <pic:pic xmlns:pic="http://schemas.openxmlformats.org/drawingml/2006/picture">
+                  <pic:nvPicPr>
+                    <pic:cNvPr id="11" name="Picture 11" descr="A picture containing shape&#10;&#10;Description automatically generated"/>
+                    <pic:cNvPicPr>
+                      <a:picLocks noChangeAspect="1" noChangeArrowheads="1"/>
+                    </pic:cNvPicPr>
+                  </pic:nvPicPr>
+                  <pic:blipFill>
+                    <a:blip r:embed="rId15">
+                      <a:extLst>
+                        <a:ext uri="{28A0092B-C50C-407E-A947-70E740481C1C}">
+                          <a14:useLocalDpi xmlns:a14="http://schemas.microsoft.com/office/drawing/2010/main" val="0"/>
+                        </a:ext>
+                      </a:extLst>
+                    </a:blip>
+                    <a:srcRect/>
+                    <a:stretch>
+                      <a:fillRect/>
+                    </a:stretch>
+                  </pic:blipFill>
+                  <pic:spPr bwMode="auto">
+                    <a:xfrm>
+                      <a:off x="0" y="0"/>
+                      <a:ext cx="3808730" cy="2453640"/>
+                    </a:xfrm>
+                    <a:prstGeom prst="rect">
+                      <a:avLst/>
+                    </a:prstGeom>
+                    <a:noFill/>
+                    <a:ln>
+                      <a:noFill/>
+                    </a:ln>
+                  </pic:spPr>
+                </pic:pic>
+              </a:graphicData>
+            </a:graphic>
+          </wp:anchor>
+        </w:drawing>
+      </w:r>
+    </w:p>
+    <w:p>
+      <w:pPr>
+        <w:ind w:firstLine="360"/>
+      </w:pPr>
+    </w:p>
+    <w:p>
+      <w:pPr>
+        <w:ind w:left="720"/>
+      </w:pPr>
+    </w:p>
+    <w:p>
+      <w:pPr>
+        <w:ind w:left="720"/>
+      </w:pPr>
+    </w:p>
+    <w:p>
+      <w:pPr>
+        <w:ind w:left="720"/>
+      </w:pPr>
+      <w:r>
+        <w:t xml:space="preserve">Based on </w:t>
+      </w:r>
+      <w:proofErr w:type="spellStart"/>
+      <w:r>
+        <w:t>title_status</w:t>
+      </w:r>
+      <w:proofErr w:type="spellEnd"/>
+      <w:r>
+        <w:t>, most of the vehicles in USA are clean.</w:t>
+      </w:r>
+    </w:p>
+    <w:p>
+      <w:pPr>
+        <w:ind w:left="720"/>
+      </w:pPr>
+    </w:p>
+    <w:p>
+      <w:pPr>
+        <w:ind w:left="720"/>
+      </w:pPr>
+    </w:p>
+    <w:p>
+      <w:pPr>
+        <w:ind w:left="720"/>
+      </w:pPr>
+    </w:p>
+    <w:p>
+      <w:pPr>
+        <w:ind w:left="720"/>
+      </w:pPr>
+    </w:p>
+    <w:p>
+      <w:pPr>
+        <w:ind w:left="720"/>
+      </w:pPr>
+      <w:r>
+        <w:t xml:space="preserve">As there are very few null values in </w:t>
+      </w:r>
+      <w:proofErr w:type="spellStart"/>
+      <w:r>
+        <w:t>title_status</w:t>
+      </w:r>
+      <w:proofErr w:type="spellEnd"/>
+      <w:r>
+        <w:t xml:space="preserve"> feature (1582), we replaced the null values with mode of the feature. </w:t>
+      </w:r>
+    </w:p>
+    <w:p/>
+    <w:p>
+      <w:pPr>
+        <w:rPr>
+          <w:b/>
+          <w:bCs/>
+          <w:sz w:val="28"/>
+          <w:szCs w:val="28"/>
+        </w:rPr>
+      </w:pPr>
+      <w:r>
+        <w:rPr>
+          <w:b/>
+          <w:bCs/>
+          <w:sz w:val="28"/>
+          <w:szCs w:val="28"/>
+        </w:rPr>
+        <w:t>Future:</w:t>
+      </w:r>
+    </w:p>
+    <w:p>
+      <w:r>
+        <w:rPr>
+          <w:b/>
+          <w:bCs/>
+          <w:sz w:val="24"/>
+          <w:szCs w:val="24"/>
+        </w:rPr>
+        <w:t>Phase 2:</w:t>
+      </w:r>
+      <w:r>
+        <w:t xml:space="preserve"> Modelling and Validation</w:t>
+      </w:r>
+    </w:p>
+    <w:p>
+      <w:r>
+        <w:rPr>
+          <w:b/>
+          <w:bCs/>
+          <w:sz w:val="24"/>
+          <w:szCs w:val="24"/>
+        </w:rPr>
+        <w:t>Phase 3:</w:t>
+      </w:r>
+      <w:r>
+        <w:t xml:space="preserve"> Deployment</w:t>
+      </w:r>
     </w:p>
     <w:sectPr>
       <w:pgSz w:w="12240" w:h="15840"/>

</xml_diff>

<commit_message>
jesleen's minor changes in report
</commit_message>
<xml_diff>
--- a/Proposal/Intermediate Report.docx
+++ b/Proposal/Intermediate Report.docx
@@ -1425,7 +1425,19 @@
         </w:drawing>
       </w:r>
       <w:r>
-        <w:t>Based on the condition plot, a significant amount of the cars in the dataset are in good condition followed by cars in excellent condition. But fewer number of vehicles in salvage and new which makes the price prediction of this category a little off the chart.</w:t>
+        <w:t xml:space="preserve">Based on the condition plot, a significant amount of the </w:t>
+      </w:r>
+      <w:r>
+        <w:t>vehicles</w:t>
+      </w:r>
+      <w:r>
+        <w:t xml:space="preserve"> in the dataset are in good condition followed by </w:t>
+      </w:r>
+      <w:r>
+        <w:t>vehicles</w:t>
+      </w:r>
+      <w:r>
+        <w:t xml:space="preserve"> in excellent condition. But fewer number of vehicles in salvage and new which makes the price prediction of this category a little off the chart.</w:t>
       </w:r>
     </w:p>
     <w:p>
@@ -1447,10 +1459,7 @@
       </w:r>
       <w:proofErr w:type="gramStart"/>
       <w:r>
-        <w:t xml:space="preserve">the </w:t>
-      </w:r>
-      <w:r>
-        <w:t>less</w:t>
+        <w:t>the less</w:t>
       </w:r>
       <w:proofErr w:type="gramEnd"/>
       <w:r>

</xml_diff>

<commit_message>
Updating the intermediate report
</commit_message>
<xml_diff>
--- a/Proposal/Intermediate Report.docx
+++ b/Proposal/Intermediate Report.docx
@@ -10,6 +10,8 @@
           <w:szCs w:val="36"/>
         </w:rPr>
       </w:pPr>
+      <w:bookmarkStart w:id="0" w:name="_Hlk68205286"/>
+      <w:bookmarkEnd w:id="0"/>
       <w:r>
         <w:rPr>
           <w:sz w:val="36"/>
@@ -909,21 +911,13 @@
         <w:t>year.</w:t>
       </w:r>
       <w:r>
-        <w:t xml:space="preserve"> As manufacturer plays important role in predicting the price of a vehicle </w:t>
-      </w:r>
-      <w:proofErr w:type="gramStart"/>
-      <w:r>
-        <w:t>it</w:t>
+        <w:t xml:space="preserve"> As manufacturer plays important role in predicting the price of a vehicle it</w:t>
       </w:r>
       <w:r>
         <w:t>'</w:t>
       </w:r>
       <w:r>
-        <w:t>s</w:t>
-      </w:r>
-      <w:proofErr w:type="gramEnd"/>
-      <w:r>
-        <w:t xml:space="preserve"> better not to fill the missing values by traditional filling mechanisms (filling with mode, forward fill</w:t>
+        <w:t>s better not to fill the missing values by traditional filling mechanisms (filling with mode, forward fill</w:t>
       </w:r>
       <w:r>
         <w:t>,</w:t>
@@ -1613,66 +1607,58 @@
         <w:pStyle w:val="ListParagraph"/>
       </w:pPr>
       <w:r>
-        <w:t xml:space="preserve">This problem can be avoided by a little common knowledge on people as they </w:t>
+        <w:t>This problem can be avoided by a little common knowledge on people as they don’t tend to buy salvage vehicle</w:t>
+      </w:r>
+      <w:r>
+        <w:t>s</w:t>
+      </w:r>
+      <w:r>
+        <w:t xml:space="preserve">. To compensate </w:t>
+      </w:r>
+      <w:r>
+        <w:t xml:space="preserve">for </w:t>
+      </w:r>
+      <w:r>
+        <w:t xml:space="preserve">the </w:t>
+      </w:r>
+      <w:r>
+        <w:t>fewer</w:t>
+      </w:r>
+      <w:r>
+        <w:t xml:space="preserve"> number of new vehicles we added </w:t>
+      </w:r>
+      <w:r>
+        <w:t xml:space="preserve">the </w:t>
+      </w:r>
+      <w:r>
+        <w:t xml:space="preserve">‘new’ category to </w:t>
+      </w:r>
+      <w:r>
+        <w:t xml:space="preserve">the </w:t>
+      </w:r>
+      <w:r>
+        <w:t xml:space="preserve">‘like new’ category. </w:t>
+      </w:r>
+    </w:p>
+    <w:p>
+      <w:pPr>
+        <w:pStyle w:val="ListParagraph"/>
+      </w:pPr>
+    </w:p>
+    <w:p>
+      <w:pPr>
+        <w:pStyle w:val="ListParagraph"/>
+      </w:pPr>
+      <w:r>
+        <w:t xml:space="preserve">There </w:t>
       </w:r>
       <w:proofErr w:type="gramStart"/>
       <w:r>
-        <w:t>don’t</w:t>
+        <w:t>are</w:t>
       </w:r>
       <w:proofErr w:type="gramEnd"/>
       <w:r>
-        <w:t xml:space="preserve"> tend to buy salvage vehicle</w:t>
-      </w:r>
-      <w:r>
-        <w:t>s</w:t>
-      </w:r>
-      <w:r>
-        <w:t xml:space="preserve">. To compensate </w:t>
-      </w:r>
-      <w:r>
-        <w:t xml:space="preserve">for </w:t>
-      </w:r>
-      <w:r>
-        <w:t xml:space="preserve">the </w:t>
-      </w:r>
-      <w:r>
-        <w:t>fewer</w:t>
-      </w:r>
-      <w:r>
-        <w:t xml:space="preserve"> number of new vehicles we added </w:t>
-      </w:r>
-      <w:r>
-        <w:t xml:space="preserve">the </w:t>
-      </w:r>
-      <w:r>
-        <w:t xml:space="preserve">‘new’ category to </w:t>
-      </w:r>
-      <w:r>
-        <w:t xml:space="preserve">the </w:t>
-      </w:r>
-      <w:r>
-        <w:t xml:space="preserve">‘like new’ category. </w:t>
-      </w:r>
-    </w:p>
-    <w:p>
-      <w:pPr>
-        <w:pStyle w:val="ListParagraph"/>
-      </w:pPr>
-    </w:p>
-    <w:p>
-      <w:pPr>
-        <w:pStyle w:val="ListParagraph"/>
-      </w:pPr>
-      <w:r>
-        <w:t xml:space="preserve">There are a significant </w:t>
-      </w:r>
-      <w:proofErr w:type="gramStart"/>
-      <w:r>
-        <w:t>amount</w:t>
-      </w:r>
-      <w:proofErr w:type="gramEnd"/>
-      <w:r>
-        <w:t xml:space="preserve"> of null values in condition (192940). There is a high chance of losing a lot of information about the price of a vehicle if the null values are dropped or replaced with Mode (since it is a categorical feature). </w:t>
+        <w:t xml:space="preserve"> a significant amount of null values in condition (192940). There is a high chance of losing a lot of information about the price of a vehicle if the null values are dropped or replaced with Mode (since it is a categorical feature). </w:t>
       </w:r>
     </w:p>
     <w:p>
@@ -2034,15 +2020,7 @@
         <w:pStyle w:val="ListParagraph"/>
       </w:pPr>
       <w:r>
-        <w:t xml:space="preserve">As there are a significant </w:t>
-      </w:r>
-      <w:proofErr w:type="gramStart"/>
-      <w:r>
-        <w:t>amount</w:t>
-      </w:r>
-      <w:proofErr w:type="gramEnd"/>
-      <w:r>
-        <w:t xml:space="preserve"> of null values (128249) in </w:t>
+        <w:t xml:space="preserve">As there are a significant amount of null values (128249) in </w:t>
       </w:r>
       <w:r>
         <w:t xml:space="preserve">the </w:t>
@@ -2289,42 +2267,39 @@
           <w:noProof/>
         </w:rPr>
         <w:drawing>
-          <wp:anchor distT="0" distB="0" distL="114300" distR="114300" simplePos="0" relativeHeight="251665408" behindDoc="1" locked="0" layoutInCell="1" allowOverlap="1" wp14:anchorId="6067B48F" wp14:editId="0586B54F">
+          <wp:anchor distT="0" distB="0" distL="114300" distR="114300" simplePos="0" relativeHeight="251665408" behindDoc="1" locked="0" layoutInCell="1" allowOverlap="1" wp14:anchorId="6067B48F" wp14:editId="456B7578">
             <wp:simplePos x="0" y="0"/>
             <wp:positionH relativeFrom="column">
-              <wp:posOffset>312420</wp:posOffset>
+              <wp:posOffset>314325</wp:posOffset>
             </wp:positionH>
             <wp:positionV relativeFrom="paragraph">
-              <wp:posOffset>34925</wp:posOffset>
+              <wp:posOffset>38735</wp:posOffset>
             </wp:positionV>
-            <wp:extent cx="3808730" cy="2453640"/>
-            <wp:effectExtent l="0" t="0" r="1270" b="3810"/>
+            <wp:extent cx="3371850" cy="2171700"/>
+            <wp:effectExtent l="0" t="0" r="0" b="0"/>
             <wp:wrapTight wrapText="bothSides">
               <wp:wrapPolygon edited="0">
-                <wp:start x="3241" y="0"/>
-                <wp:lineTo x="972" y="1845"/>
-                <wp:lineTo x="972" y="2683"/>
-                <wp:lineTo x="3241" y="3019"/>
-                <wp:lineTo x="972" y="4193"/>
-                <wp:lineTo x="972" y="4863"/>
-                <wp:lineTo x="3241" y="5702"/>
-                <wp:lineTo x="1188" y="6205"/>
-                <wp:lineTo x="540" y="6876"/>
-                <wp:lineTo x="216" y="8553"/>
-                <wp:lineTo x="324" y="10733"/>
-                <wp:lineTo x="864" y="11068"/>
-                <wp:lineTo x="972" y="13752"/>
-                <wp:lineTo x="1188" y="17273"/>
-                <wp:lineTo x="3133" y="19118"/>
-                <wp:lineTo x="4105" y="19118"/>
-                <wp:lineTo x="4105" y="19789"/>
-                <wp:lineTo x="9399" y="21130"/>
-                <wp:lineTo x="11668" y="21466"/>
-                <wp:lineTo x="12316" y="21466"/>
-                <wp:lineTo x="15017" y="21130"/>
-                <wp:lineTo x="21391" y="19789"/>
-                <wp:lineTo x="21499" y="0"/>
-                <wp:lineTo x="3241" y="0"/>
+                <wp:start x="3173" y="0"/>
+                <wp:lineTo x="976" y="1895"/>
+                <wp:lineTo x="854" y="6442"/>
+                <wp:lineTo x="244" y="8526"/>
+                <wp:lineTo x="122" y="10989"/>
+                <wp:lineTo x="1708" y="12505"/>
+                <wp:lineTo x="3173" y="12505"/>
+                <wp:lineTo x="976" y="13453"/>
+                <wp:lineTo x="976" y="14211"/>
+                <wp:lineTo x="3173" y="15537"/>
+                <wp:lineTo x="1342" y="15537"/>
+                <wp:lineTo x="1342" y="16484"/>
+                <wp:lineTo x="2563" y="18568"/>
+                <wp:lineTo x="2563" y="19326"/>
+                <wp:lineTo x="9275" y="21221"/>
+                <wp:lineTo x="11593" y="21411"/>
+                <wp:lineTo x="12325" y="21411"/>
+                <wp:lineTo x="20746" y="20084"/>
+                <wp:lineTo x="21356" y="19137"/>
+                <wp:lineTo x="21478" y="0"/>
+                <wp:lineTo x="3173" y="0"/>
               </wp:wrapPolygon>
             </wp:wrapTight>
             <wp:docPr id="11" name="Picture 11" descr="A picture containing shape&#10;&#10;Description automatically generated"/>
@@ -2356,7 +2331,7 @@
                   <pic:spPr bwMode="auto">
                     <a:xfrm>
                       <a:off x="0" y="0"/>
-                      <a:ext cx="3808730" cy="2453640"/>
+                      <a:ext cx="3371850" cy="2171700"/>
                     </a:xfrm>
                     <a:prstGeom prst="rect">
                       <a:avLst/>
@@ -2369,6 +2344,12 @@
                 </pic:pic>
               </a:graphicData>
             </a:graphic>
+            <wp14:sizeRelH relativeFrom="margin">
+              <wp14:pctWidth>0</wp14:pctWidth>
+            </wp14:sizeRelH>
+            <wp14:sizeRelV relativeFrom="margin">
+              <wp14:pctHeight>0</wp14:pctHeight>
+            </wp14:sizeRelV>
           </wp:anchor>
         </w:drawing>
       </w:r>
@@ -2412,37 +2393,499 @@
         <w:ind w:left="720"/>
       </w:pPr>
     </w:p>
+    <w:p/>
     <w:p>
       <w:pPr>
         <w:ind w:left="720"/>
       </w:pPr>
+      <w:r>
+        <w:t xml:space="preserve">As there are very few null values in </w:t>
+      </w:r>
+      <w:r>
+        <w:t xml:space="preserve">the </w:t>
+      </w:r>
+      <w:r>
+        <w:t xml:space="preserve">title_status feature (1582), we replaced the null values with </w:t>
+      </w:r>
+      <w:r>
+        <w:t xml:space="preserve">the </w:t>
+      </w:r>
+      <w:r>
+        <w:t xml:space="preserve">mode of the feature. </w:t>
+      </w:r>
+    </w:p>
+    <w:p>
+      <w:pPr>
+        <w:pStyle w:val="ListParagraph"/>
+        <w:numPr>
+          <w:ilvl w:val="0"/>
+          <w:numId w:val="1"/>
+        </w:numPr>
+      </w:pPr>
+      <w:r>
+        <w:t>Type:</w:t>
+      </w:r>
+    </w:p>
+    <w:p>
+      <w:pPr>
+        <w:pStyle w:val="ListParagraph"/>
+      </w:pPr>
+    </w:p>
+    <w:p>
+      <w:pPr>
+        <w:pStyle w:val="ListParagraph"/>
+      </w:pPr>
+      <w:r>
+        <w:t>This feature gives us the information about the type of the car</w:t>
+      </w:r>
+    </w:p>
+    <w:p>
+      <w:pPr>
+        <w:pStyle w:val="ListParagraph"/>
+      </w:pPr>
+      <w:r>
+        <w:t>Ex: sedan, SUV, pickup etc.</w:t>
+      </w:r>
+    </w:p>
+    <w:p>
+      <w:pPr>
+        <w:pStyle w:val="ListParagraph"/>
+      </w:pPr>
+      <w:r>
+        <w:t xml:space="preserve">From histogram we can see that from all the cars the sedans are the most popular cars followed by SUV and truck and sedans having the highest average resale price. The type of car feature has lot of missing values and they are filled by checking the description </w:t>
+      </w:r>
+      <w:proofErr w:type="gramStart"/>
+      <w:r>
+        <w:t>feature  for</w:t>
+      </w:r>
+      <w:proofErr w:type="gramEnd"/>
+      <w:r>
+        <w:t xml:space="preserve"> the car type and the extracted value is assigned to the Type feature. At last few data points which still had null values where discarded.</w:t>
+      </w:r>
+    </w:p>
+    <w:p>
+      <w:pPr>
+        <w:pStyle w:val="ListParagraph"/>
+      </w:pPr>
+    </w:p>
+    <w:p>
+      <w:pPr>
+        <w:pStyle w:val="ListParagraph"/>
+      </w:pPr>
+      <w:r>
+        <w:rPr>
+          <w:noProof/>
+        </w:rPr>
+        <w:drawing>
+          <wp:inline distT="0" distB="0" distL="0" distR="0" wp14:anchorId="234EC1D4" wp14:editId="1F6EB410">
+            <wp:extent cx="4343400" cy="2834347"/>
+            <wp:effectExtent l="0" t="0" r="0" b="4445"/>
+            <wp:docPr id="12" name="Picture 12"/>
+            <wp:cNvGraphicFramePr>
+              <a:graphicFrameLocks xmlns:a="http://schemas.openxmlformats.org/drawingml/2006/main" noChangeAspect="1"/>
+            </wp:cNvGraphicFramePr>
+            <a:graphic xmlns:a="http://schemas.openxmlformats.org/drawingml/2006/main">
+              <a:graphicData uri="http://schemas.openxmlformats.org/drawingml/2006/picture">
+                <pic:pic xmlns:pic="http://schemas.openxmlformats.org/drawingml/2006/picture">
+                  <pic:nvPicPr>
+                    <pic:cNvPr id="0" name="Picture 14"/>
+                    <pic:cNvPicPr>
+                      <a:picLocks noChangeAspect="1" noChangeArrowheads="1"/>
+                    </pic:cNvPicPr>
+                  </pic:nvPicPr>
+                  <pic:blipFill>
+                    <a:blip r:embed="rId16">
+                      <a:extLst>
+                        <a:ext uri="{28A0092B-C50C-407E-A947-70E740481C1C}">
+                          <a14:useLocalDpi xmlns:a14="http://schemas.microsoft.com/office/drawing/2010/main" val="0"/>
+                        </a:ext>
+                      </a:extLst>
+                    </a:blip>
+                    <a:srcRect/>
+                    <a:stretch>
+                      <a:fillRect/>
+                    </a:stretch>
+                  </pic:blipFill>
+                  <pic:spPr bwMode="auto">
+                    <a:xfrm>
+                      <a:off x="0" y="0"/>
+                      <a:ext cx="4357846" cy="2843774"/>
+                    </a:xfrm>
+                    <a:prstGeom prst="rect">
+                      <a:avLst/>
+                    </a:prstGeom>
+                    <a:noFill/>
+                    <a:ln>
+                      <a:noFill/>
+                    </a:ln>
+                  </pic:spPr>
+                </pic:pic>
+              </a:graphicData>
+            </a:graphic>
+          </wp:inline>
+        </w:drawing>
+      </w:r>
+    </w:p>
+    <w:p>
+      <w:pPr>
+        <w:pStyle w:val="ListParagraph"/>
+        <w:numPr>
+          <w:ilvl w:val="0"/>
+          <w:numId w:val="1"/>
+        </w:numPr>
+      </w:pPr>
+      <w:bookmarkStart w:id="1" w:name="_Hlk68204684"/>
+      <w:r>
+        <w:lastRenderedPageBreak/>
+        <w:t>Drive</w:t>
+      </w:r>
+    </w:p>
+    <w:p>
+      <w:pPr>
+        <w:pStyle w:val="ListParagraph"/>
+      </w:pPr>
+      <w:r>
+        <w:t xml:space="preserve">This feature gives us the information about the Drive of the car it is classified into 3 types i.e. rear wheel drive, front wheel drive &amp; 4-wheel drive. The </w:t>
+      </w:r>
+      <w:proofErr w:type="gramStart"/>
+      <w:r>
+        <w:t>four wheel</w:t>
+      </w:r>
+      <w:proofErr w:type="gramEnd"/>
+      <w:r>
+        <w:t xml:space="preserve"> drive are most popular with highest sales and highest average price followed by front wheel drive. The rear wheel drive Is least popular having the least average price.</w:t>
+      </w:r>
+      <w:r>
+        <w:t xml:space="preserve"> </w:t>
+      </w:r>
+      <w:r>
+        <w:t xml:space="preserve">The Drive feature has lot of missing values and they are filled by checking the description </w:t>
+      </w:r>
+      <w:proofErr w:type="gramStart"/>
+      <w:r>
+        <w:t>feature  for</w:t>
+      </w:r>
+      <w:proofErr w:type="gramEnd"/>
+      <w:r>
+        <w:t xml:space="preserve"> the car drive and the extracted value is assigned to the Drive feature. At last few data points which still had null values where discarded.</w:t>
+      </w:r>
+    </w:p>
+    <w:p>
+      <w:pPr>
+        <w:pStyle w:val="ListParagraph"/>
+      </w:pPr>
+    </w:p>
+    <w:p>
+      <w:pPr>
+        <w:ind w:left="360"/>
+      </w:pPr>
+      <w:r>
+        <w:rPr>
+          <w:noProof/>
+        </w:rPr>
+        <w:drawing>
+          <wp:inline distT="0" distB="0" distL="0" distR="0" wp14:anchorId="03FFBE7D" wp14:editId="053B7890">
+            <wp:extent cx="3604744" cy="2333840"/>
+            <wp:effectExtent l="0" t="0" r="0" b="0"/>
+            <wp:docPr id="13" name="Picture 13"/>
+            <wp:cNvGraphicFramePr>
+              <a:graphicFrameLocks xmlns:a="http://schemas.openxmlformats.org/drawingml/2006/main" noChangeAspect="1"/>
+            </wp:cNvGraphicFramePr>
+            <a:graphic xmlns:a="http://schemas.openxmlformats.org/drawingml/2006/main">
+              <a:graphicData uri="http://schemas.openxmlformats.org/drawingml/2006/picture">
+                <pic:pic xmlns:pic="http://schemas.openxmlformats.org/drawingml/2006/picture">
+                  <pic:nvPicPr>
+                    <pic:cNvPr id="0" name="Picture 16"/>
+                    <pic:cNvPicPr>
+                      <a:picLocks noChangeAspect="1" noChangeArrowheads="1"/>
+                    </pic:cNvPicPr>
+                  </pic:nvPicPr>
+                  <pic:blipFill>
+                    <a:blip r:embed="rId17" cstate="print">
+                      <a:extLst>
+                        <a:ext uri="{28A0092B-C50C-407E-A947-70E740481C1C}">
+                          <a14:useLocalDpi xmlns:a14="http://schemas.microsoft.com/office/drawing/2010/main" val="0"/>
+                        </a:ext>
+                      </a:extLst>
+                    </a:blip>
+                    <a:srcRect/>
+                    <a:stretch>
+                      <a:fillRect/>
+                    </a:stretch>
+                  </pic:blipFill>
+                  <pic:spPr bwMode="auto">
+                    <a:xfrm>
+                      <a:off x="0" y="0"/>
+                      <a:ext cx="3657897" cy="2368253"/>
+                    </a:xfrm>
+                    <a:prstGeom prst="rect">
+                      <a:avLst/>
+                    </a:prstGeom>
+                    <a:noFill/>
+                    <a:ln>
+                      <a:noFill/>
+                    </a:ln>
+                  </pic:spPr>
+                </pic:pic>
+              </a:graphicData>
+            </a:graphic>
+          </wp:inline>
+        </w:drawing>
+      </w:r>
+    </w:p>
+    <w:p>
+      <w:pPr>
+        <w:pStyle w:val="ListParagraph"/>
+        <w:numPr>
+          <w:ilvl w:val="0"/>
+          <w:numId w:val="1"/>
+        </w:numPr>
+      </w:pPr>
+      <w:bookmarkStart w:id="2" w:name="_Hlk68204642"/>
+      <w:r>
+        <w:t>Size</w:t>
+      </w:r>
+    </w:p>
+    <w:p>
+      <w:pPr>
+        <w:pStyle w:val="ListParagraph"/>
+      </w:pPr>
+    </w:p>
+    <w:p>
+      <w:pPr>
+        <w:pStyle w:val="ListParagraph"/>
+      </w:pPr>
+      <w:r>
+        <w:t xml:space="preserve">The cars are divided into the classes based on the sizes they are broadly classified into 4 groups </w:t>
+      </w:r>
+      <w:r>
+        <w:t>full-size,</w:t>
+      </w:r>
+      <w:r>
+        <w:t xml:space="preserve"> </w:t>
+      </w:r>
+      <w:r>
+        <w:t>mid-size,</w:t>
+      </w:r>
+      <w:r>
+        <w:t xml:space="preserve"> </w:t>
+      </w:r>
+      <w:r>
+        <w:t>compact,</w:t>
+      </w:r>
+      <w:r>
+        <w:t xml:space="preserve"> </w:t>
+      </w:r>
+      <w:r>
+        <w:t>sub-compact</w:t>
+      </w:r>
+      <w:r>
+        <w:t>. Below is the distribution of the cars.</w:t>
+      </w:r>
+      <w:r>
+        <w:t xml:space="preserve"> </w:t>
+      </w:r>
+      <w:r>
+        <w:t>The Size feature has lot of missing values and they are filled by checking the description feature for the car drive and the extracted value is assigned to the Drive feature. At last few data points which still had null values where discarded.</w:t>
+      </w:r>
+    </w:p>
+    <w:p>
+      <w:pPr>
+        <w:pStyle w:val="ListParagraph"/>
+      </w:pPr>
+    </w:p>
+    <w:p>
+      <w:pPr>
+        <w:pStyle w:val="ListParagraph"/>
+      </w:pPr>
+    </w:p>
+    <w:p>
+      <w:pPr>
+        <w:pStyle w:val="ListParagraph"/>
+      </w:pPr>
+      <w:r>
+        <w:rPr>
+          <w:noProof/>
+        </w:rPr>
+        <w:drawing>
+          <wp:inline distT="0" distB="0" distL="0" distR="0" wp14:anchorId="6D3EC61B" wp14:editId="1C42E69B">
+            <wp:extent cx="3814942" cy="2489494"/>
+            <wp:effectExtent l="0" t="0" r="0" b="6350"/>
+            <wp:docPr id="14" name="Picture 14"/>
+            <wp:cNvGraphicFramePr>
+              <a:graphicFrameLocks xmlns:a="http://schemas.openxmlformats.org/drawingml/2006/main" noChangeAspect="1"/>
+            </wp:cNvGraphicFramePr>
+            <a:graphic xmlns:a="http://schemas.openxmlformats.org/drawingml/2006/main">
+              <a:graphicData uri="http://schemas.openxmlformats.org/drawingml/2006/picture">
+                <pic:pic xmlns:pic="http://schemas.openxmlformats.org/drawingml/2006/picture">
+                  <pic:nvPicPr>
+                    <pic:cNvPr id="0" name="Picture 18"/>
+                    <pic:cNvPicPr>
+                      <a:picLocks noChangeAspect="1" noChangeArrowheads="1"/>
+                    </pic:cNvPicPr>
+                  </pic:nvPicPr>
+                  <pic:blipFill>
+                    <a:blip r:embed="rId18">
+                      <a:extLst>
+                        <a:ext uri="{28A0092B-C50C-407E-A947-70E740481C1C}">
+                          <a14:useLocalDpi xmlns:a14="http://schemas.microsoft.com/office/drawing/2010/main" val="0"/>
+                        </a:ext>
+                      </a:extLst>
+                    </a:blip>
+                    <a:srcRect/>
+                    <a:stretch>
+                      <a:fillRect/>
+                    </a:stretch>
+                  </pic:blipFill>
+                  <pic:spPr bwMode="auto">
+                    <a:xfrm>
+                      <a:off x="0" y="0"/>
+                      <a:ext cx="3826672" cy="2497148"/>
+                    </a:xfrm>
+                    <a:prstGeom prst="rect">
+                      <a:avLst/>
+                    </a:prstGeom>
+                    <a:noFill/>
+                    <a:ln>
+                      <a:noFill/>
+                    </a:ln>
+                  </pic:spPr>
+                </pic:pic>
+              </a:graphicData>
+            </a:graphic>
+          </wp:inline>
+        </w:drawing>
+      </w:r>
     </w:p>
     <w:p>
       <w:pPr>
         <w:ind w:left="720"/>
       </w:pPr>
-    </w:p>
-    <w:p>
-      <w:pPr>
-        <w:ind w:left="720"/>
-      </w:pPr>
-      <w:r>
-        <w:t xml:space="preserve">As there are very few null values in </w:t>
-      </w:r>
-      <w:r>
-        <w:t xml:space="preserve">the </w:t>
-      </w:r>
-      <w:r>
-        <w:t xml:space="preserve">title_status feature (1582), we replaced the null values with </w:t>
-      </w:r>
-      <w:r>
-        <w:t xml:space="preserve">the </w:t>
-      </w:r>
-      <w:r>
-        <w:t xml:space="preserve">mode of the feature. </w:t>
-      </w:r>
-    </w:p>
-    <w:p/>
+      <w:r>
+        <w:lastRenderedPageBreak/>
+        <w:t xml:space="preserve">With the full-size being the most popular both in terms of number </w:t>
+      </w:r>
+      <w:proofErr w:type="gramStart"/>
+      <w:r>
+        <w:t>of  sales</w:t>
+      </w:r>
+      <w:proofErr w:type="gramEnd"/>
+      <w:r>
+        <w:t xml:space="preserve"> and high average resale value closely followed by  mid-size in the USA and sub compact being the least preferred segment int the used cars.</w:t>
+      </w:r>
+      <w:bookmarkEnd w:id="2"/>
+      <w:r>
+        <w:tab/>
+      </w:r>
+    </w:p>
+    <w:p>
+      <w:pPr>
+        <w:pStyle w:val="ListParagraph"/>
+        <w:numPr>
+          <w:ilvl w:val="0"/>
+          <w:numId w:val="1"/>
+        </w:numPr>
+      </w:pPr>
+      <w:bookmarkStart w:id="3" w:name="_Hlk68204628"/>
+      <w:r>
+        <w:t>Transmission</w:t>
+      </w:r>
+    </w:p>
+    <w:p>
+      <w:pPr>
+        <w:pStyle w:val="ListParagraph"/>
+      </w:pPr>
+      <w:r>
+        <w:t>The cars are divided into the classes based on the sizes they are broadly classified into 2 groups</w:t>
+      </w:r>
+    </w:p>
+    <w:p>
+      <w:pPr>
+        <w:pStyle w:val="ListParagraph"/>
+      </w:pPr>
+      <w:r>
+        <w:t xml:space="preserve">Automatic and Manual. With the automatic being the most popular type of transmission. The transmission feature had few missing values as the data is skewed towards the automatic </w:t>
+      </w:r>
+      <w:proofErr w:type="gramStart"/>
+      <w:r>
+        <w:t>value</w:t>
+      </w:r>
+      <w:proofErr w:type="gramEnd"/>
+      <w:r>
+        <w:t xml:space="preserve"> so the few missing values are also filled using the Mode </w:t>
+      </w:r>
+      <w:r>
+        <w:t>values</w:t>
+      </w:r>
+      <w:r>
+        <w:t>.</w:t>
+      </w:r>
+    </w:p>
+    <w:p>
+      <w:pPr>
+        <w:pStyle w:val="ListParagraph"/>
+      </w:pPr>
+    </w:p>
+    <w:p>
+      <w:pPr>
+        <w:pStyle w:val="ListParagraph"/>
+      </w:pPr>
+      <w:r>
+        <w:rPr>
+          <w:noProof/>
+        </w:rPr>
+        <w:drawing>
+          <wp:inline distT="0" distB="0" distL="0" distR="0" wp14:anchorId="3E54232C" wp14:editId="3CD6180A">
+            <wp:extent cx="5169535" cy="3329940"/>
+            <wp:effectExtent l="0" t="0" r="0" b="0"/>
+            <wp:docPr id="15" name="Picture 15"/>
+            <wp:cNvGraphicFramePr>
+              <a:graphicFrameLocks xmlns:a="http://schemas.openxmlformats.org/drawingml/2006/main" noChangeAspect="1"/>
+            </wp:cNvGraphicFramePr>
+            <a:graphic xmlns:a="http://schemas.openxmlformats.org/drawingml/2006/main">
+              <a:graphicData uri="http://schemas.openxmlformats.org/drawingml/2006/picture">
+                <pic:pic xmlns:pic="http://schemas.openxmlformats.org/drawingml/2006/picture">
+                  <pic:nvPicPr>
+                    <pic:cNvPr id="0" name="Picture 12"/>
+                    <pic:cNvPicPr>
+                      <a:picLocks noChangeAspect="1" noChangeArrowheads="1"/>
+                    </pic:cNvPicPr>
+                  </pic:nvPicPr>
+                  <pic:blipFill>
+                    <a:blip r:embed="rId19">
+                      <a:extLst>
+                        <a:ext uri="{28A0092B-C50C-407E-A947-70E740481C1C}">
+                          <a14:useLocalDpi xmlns:a14="http://schemas.microsoft.com/office/drawing/2010/main" val="0"/>
+                        </a:ext>
+                      </a:extLst>
+                    </a:blip>
+                    <a:srcRect/>
+                    <a:stretch>
+                      <a:fillRect/>
+                    </a:stretch>
+                  </pic:blipFill>
+                  <pic:spPr bwMode="auto">
+                    <a:xfrm>
+                      <a:off x="0" y="0"/>
+                      <a:ext cx="5169535" cy="3329940"/>
+                    </a:xfrm>
+                    <a:prstGeom prst="rect">
+                      <a:avLst/>
+                    </a:prstGeom>
+                    <a:noFill/>
+                    <a:ln>
+                      <a:noFill/>
+                    </a:ln>
+                  </pic:spPr>
+                </pic:pic>
+              </a:graphicData>
+            </a:graphic>
+          </wp:inline>
+        </w:drawing>
+      </w:r>
+      <w:bookmarkEnd w:id="1"/>
+      <w:bookmarkEnd w:id="3"/>
+    </w:p>
     <w:p>
       <w:pPr>
         <w:rPr>

</xml_diff>

<commit_message>
Added names in the intermediate report
</commit_message>
<xml_diff>
--- a/Proposal/Intermediate Report.docx
+++ b/Proposal/Intermediate Report.docx
@@ -20,6 +20,73 @@
         <w:t>Used Car Price Prediction</w:t>
       </w:r>
     </w:p>
+    <w:p>
+      <w:pPr>
+        <w:rPr>
+          <w:b/>
+          <w:bCs/>
+        </w:rPr>
+      </w:pPr>
+      <w:r>
+        <w:rPr>
+          <w:b/>
+          <w:bCs/>
+        </w:rPr>
+        <w:t xml:space="preserve">Team Members: </w:t>
+      </w:r>
+    </w:p>
+    <w:p>
+      <w:r>
+        <w:t xml:space="preserve">Venkata </w:t>
+      </w:r>
+      <w:proofErr w:type="spellStart"/>
+      <w:r>
+        <w:t>Manikanta</w:t>
+      </w:r>
+      <w:proofErr w:type="spellEnd"/>
+      <w:r>
+        <w:t xml:space="preserve"> Monic Kamisetty (A20446683) </w:t>
+      </w:r>
+    </w:p>
+    <w:p>
+      <w:proofErr w:type="spellStart"/>
+      <w:r>
+        <w:t>Jesleen</w:t>
+      </w:r>
+      <w:proofErr w:type="spellEnd"/>
+      <w:r>
+        <w:t xml:space="preserve"> Sonia Pradeep </w:t>
+      </w:r>
+      <w:proofErr w:type="spellStart"/>
+      <w:r>
+        <w:t>Kamalesh</w:t>
+      </w:r>
+      <w:proofErr w:type="spellEnd"/>
+      <w:r>
+        <w:t xml:space="preserve"> (A20448891) </w:t>
+      </w:r>
+    </w:p>
+    <w:p>
+      <w:r>
+        <w:t xml:space="preserve">Venkata Sai </w:t>
+      </w:r>
+      <w:proofErr w:type="spellStart"/>
+      <w:r>
+        <w:t>Akshay</w:t>
+      </w:r>
+      <w:proofErr w:type="spellEnd"/>
+      <w:r>
+        <w:t xml:space="preserve"> Kishore </w:t>
+      </w:r>
+      <w:proofErr w:type="spellStart"/>
+      <w:r>
+        <w:t>Khanderao</w:t>
+      </w:r>
+      <w:proofErr w:type="spellEnd"/>
+      <w:r>
+        <w:t xml:space="preserve"> (A20458999)</w:t>
+      </w:r>
+    </w:p>
     <w:p/>
     <w:p>
       <w:r>
@@ -156,6 +223,7 @@
         <w:t xml:space="preserve">. </w:t>
       </w:r>
     </w:p>
+    <w:p/>
     <w:p>
       <w:pPr>
         <w:rPr>
@@ -254,6 +322,7 @@
     </w:p>
     <w:p>
       <w:r>
+        <w:lastRenderedPageBreak/>
         <w:t>model — The exact model of the vehicle. Like sierra classic 2500hd.</w:t>
       </w:r>
     </w:p>
@@ -274,7 +343,6 @@
     </w:p>
     <w:p>
       <w:r>
-        <w:lastRenderedPageBreak/>
         <w:t>odometer — This is the distance that the car has traveled after it being bought.</w:t>
       </w:r>
     </w:p>
@@ -373,6 +441,14 @@
         <w:t>Posting date of the vehicle for resale.</w:t>
       </w:r>
     </w:p>
+    <w:p/>
+    <w:p/>
+    <w:p/>
+    <w:p/>
+    <w:p/>
+    <w:p/>
+    <w:p/>
+    <w:p/>
     <w:p>
       <w:pPr>
         <w:rPr>
@@ -383,6 +459,7 @@
         </w:rPr>
       </w:pPr>
       <w:r>
+        <w:lastRenderedPageBreak/>
         <w:br/>
       </w:r>
       <w:r>
@@ -625,11 +702,7 @@
         <w:t>fewer</w:t>
       </w:r>
       <w:r>
-        <w:t xml:space="preserve"> missing </w:t>
-      </w:r>
-      <w:r>
-        <w:lastRenderedPageBreak/>
-        <w:t>values</w:t>
+        <w:t xml:space="preserve"> missing values</w:t>
       </w:r>
       <w:r>
         <w:t xml:space="preserve"> (1050)</w:t>
@@ -782,6 +855,31 @@
         <w:pStyle w:val="ListParagraph"/>
       </w:pPr>
     </w:p>
+    <w:p>
+      <w:pPr>
+        <w:pStyle w:val="ListParagraph"/>
+      </w:pPr>
+    </w:p>
+    <w:p>
+      <w:pPr>
+        <w:pStyle w:val="ListParagraph"/>
+      </w:pPr>
+    </w:p>
+    <w:p>
+      <w:pPr>
+        <w:pStyle w:val="ListParagraph"/>
+      </w:pPr>
+    </w:p>
+    <w:p>
+      <w:pPr>
+        <w:pStyle w:val="ListParagraph"/>
+      </w:pPr>
+    </w:p>
+    <w:p>
+      <w:pPr>
+        <w:pStyle w:val="ListParagraph"/>
+      </w:pPr>
+    </w:p>
     <w:p/>
     <w:p>
       <w:pPr>
@@ -804,6 +902,7 @@
           <w:sz w:val="24"/>
           <w:szCs w:val="24"/>
         </w:rPr>
+        <w:lastRenderedPageBreak/>
         <w:t>Manufacturer</w:t>
       </w:r>
     </w:p>
@@ -911,24 +1010,99 @@
         <w:t>year.</w:t>
       </w:r>
       <w:r>
-        <w:t xml:space="preserve"> As manufacturer plays important role in predicting the price of a vehicle it</w:t>
+        <w:t xml:space="preserve"> As </w:t>
+      </w:r>
+      <w:r>
+        <w:t xml:space="preserve">the </w:t>
+      </w:r>
+      <w:r>
+        <w:t xml:space="preserve">manufacturer plays important role in predicting the price of a vehicle </w:t>
+      </w:r>
+      <w:proofErr w:type="gramStart"/>
+      <w:r>
+        <w:t>it</w:t>
       </w:r>
       <w:r>
         <w:t>'</w:t>
       </w:r>
       <w:r>
-        <w:t>s better not to fill the missing values by traditional filling mechanisms (filling with mode, forward fill</w:t>
+        <w:t>s</w:t>
+      </w:r>
+      <w:proofErr w:type="gramEnd"/>
+      <w:r>
+        <w:t xml:space="preserve"> better not to fill the missing values by traditional filling mechanisms (filling with mode, forward fill</w:t>
       </w:r>
       <w:r>
         <w:t>,</w:t>
       </w:r>
       <w:r>
-        <w:t xml:space="preserve"> etc.) So, </w:t>
-      </w:r>
-      <w:r>
-        <w:lastRenderedPageBreak/>
-        <w:t>we decided to replace the null values with “unknown”. The reason for this is tree-based algorithms (bagging, random forest) are good at detecting null values by this small change. This may increase the prediction accuracy by tree algorithms.</w:t>
-      </w:r>
+        <w:t xml:space="preserve"> etc.) So, we decided to replace the null values with “unknown”. The reason for this is tree-based algorithms (bagging, random forest) are good at detecting null values by this small change. This may increase the prediction accuracy by tree algorithms.</w:t>
+      </w:r>
+    </w:p>
+    <w:p>
+      <w:pPr>
+        <w:pStyle w:val="ListParagraph"/>
+      </w:pPr>
+    </w:p>
+    <w:p>
+      <w:pPr>
+        <w:pStyle w:val="ListParagraph"/>
+      </w:pPr>
+    </w:p>
+    <w:p>
+      <w:pPr>
+        <w:pStyle w:val="ListParagraph"/>
+      </w:pPr>
+    </w:p>
+    <w:p>
+      <w:pPr>
+        <w:pStyle w:val="ListParagraph"/>
+      </w:pPr>
+    </w:p>
+    <w:p>
+      <w:pPr>
+        <w:pStyle w:val="ListParagraph"/>
+      </w:pPr>
+    </w:p>
+    <w:p>
+      <w:pPr>
+        <w:pStyle w:val="ListParagraph"/>
+      </w:pPr>
+    </w:p>
+    <w:p>
+      <w:pPr>
+        <w:pStyle w:val="ListParagraph"/>
+      </w:pPr>
+    </w:p>
+    <w:p>
+      <w:pPr>
+        <w:pStyle w:val="ListParagraph"/>
+      </w:pPr>
+    </w:p>
+    <w:p>
+      <w:pPr>
+        <w:pStyle w:val="ListParagraph"/>
+      </w:pPr>
+    </w:p>
+    <w:p>
+      <w:pPr>
+        <w:pStyle w:val="ListParagraph"/>
+      </w:pPr>
+    </w:p>
+    <w:p>
+      <w:pPr>
+        <w:pStyle w:val="ListParagraph"/>
+      </w:pPr>
+    </w:p>
+    <w:p>
+      <w:pPr>
+        <w:pStyle w:val="ListParagraph"/>
+      </w:pPr>
+    </w:p>
+    <w:p>
+      <w:pPr>
+        <w:pStyle w:val="ListParagraph"/>
+      </w:pPr>
     </w:p>
     <w:p>
       <w:pPr>
@@ -954,6 +1128,7 @@
           <w:sz w:val="24"/>
           <w:szCs w:val="24"/>
         </w:rPr>
+        <w:lastRenderedPageBreak/>
         <w:t>Model</w:t>
       </w:r>
     </w:p>
@@ -1066,66 +1241,6 @@
     <w:p>
       <w:pPr>
         <w:pStyle w:val="ListParagraph"/>
-      </w:pPr>
-    </w:p>
-    <w:p>
-      <w:pPr>
-        <w:pStyle w:val="ListParagraph"/>
-      </w:pPr>
-    </w:p>
-    <w:p>
-      <w:pPr>
-        <w:pStyle w:val="ListParagraph"/>
-      </w:pPr>
-    </w:p>
-    <w:p>
-      <w:pPr>
-        <w:pStyle w:val="ListParagraph"/>
-      </w:pPr>
-    </w:p>
-    <w:p>
-      <w:pPr>
-        <w:pStyle w:val="ListParagraph"/>
-      </w:pPr>
-    </w:p>
-    <w:p>
-      <w:pPr>
-        <w:pStyle w:val="ListParagraph"/>
-      </w:pPr>
-    </w:p>
-    <w:p>
-      <w:pPr>
-        <w:pStyle w:val="ListParagraph"/>
-      </w:pPr>
-    </w:p>
-    <w:p>
-      <w:pPr>
-        <w:pStyle w:val="ListParagraph"/>
-      </w:pPr>
-    </w:p>
-    <w:p>
-      <w:pPr>
-        <w:pStyle w:val="ListParagraph"/>
-      </w:pPr>
-    </w:p>
-    <w:p>
-      <w:pPr>
-        <w:pStyle w:val="ListParagraph"/>
-      </w:pPr>
-    </w:p>
-    <w:p>
-      <w:pPr>
-        <w:pStyle w:val="ListParagraph"/>
-      </w:pPr>
-    </w:p>
-    <w:p>
-      <w:pPr>
-        <w:pStyle w:val="ListParagraph"/>
-      </w:pPr>
-    </w:p>
-    <w:p>
-      <w:pPr>
-        <w:pStyle w:val="ListParagraph"/>
         <w:numPr>
           <w:ilvl w:val="0"/>
           <w:numId w:val="1"/>
@@ -1144,7 +1259,6 @@
           <w:sz w:val="24"/>
           <w:szCs w:val="24"/>
         </w:rPr>
-        <w:lastRenderedPageBreak/>
         <w:t>Odometer</w:t>
       </w:r>
     </w:p>
@@ -1298,6 +1412,7 @@
         <w:pStyle w:val="ListParagraph"/>
       </w:pPr>
       <w:r>
+        <w:lastRenderedPageBreak/>
         <w:t>We considered the odometer values that are less than 250000 and greater than 10. Because of this reason all the null values have also been removed.</w:t>
       </w:r>
     </w:p>
@@ -1369,76 +1484,7 @@
         </w:drawing>
       </w:r>
     </w:p>
-    <w:p>
-      <w:pPr>
-        <w:pStyle w:val="ListParagraph"/>
-      </w:pPr>
-    </w:p>
-    <w:p>
-      <w:pPr>
-        <w:pStyle w:val="ListParagraph"/>
-      </w:pPr>
-    </w:p>
-    <w:p>
-      <w:pPr>
-        <w:pStyle w:val="ListParagraph"/>
-      </w:pPr>
-    </w:p>
-    <w:p>
-      <w:pPr>
-        <w:pStyle w:val="ListParagraph"/>
-      </w:pPr>
-    </w:p>
-    <w:p>
-      <w:pPr>
-        <w:pStyle w:val="ListParagraph"/>
-      </w:pPr>
-    </w:p>
-    <w:p>
-      <w:pPr>
-        <w:pStyle w:val="ListParagraph"/>
-      </w:pPr>
-    </w:p>
-    <w:p>
-      <w:pPr>
-        <w:pStyle w:val="ListParagraph"/>
-      </w:pPr>
-    </w:p>
-    <w:p>
-      <w:pPr>
-        <w:pStyle w:val="ListParagraph"/>
-      </w:pPr>
-    </w:p>
-    <w:p>
-      <w:pPr>
-        <w:pStyle w:val="ListParagraph"/>
-      </w:pPr>
-    </w:p>
-    <w:p>
-      <w:pPr>
-        <w:pStyle w:val="ListParagraph"/>
-      </w:pPr>
-    </w:p>
-    <w:p>
-      <w:pPr>
-        <w:pStyle w:val="ListParagraph"/>
-      </w:pPr>
-    </w:p>
-    <w:p>
-      <w:pPr>
-        <w:pStyle w:val="ListParagraph"/>
-      </w:pPr>
-    </w:p>
-    <w:p>
-      <w:pPr>
-        <w:pStyle w:val="ListParagraph"/>
-      </w:pPr>
-    </w:p>
-    <w:p>
-      <w:pPr>
-        <w:pStyle w:val="ListParagraph"/>
-      </w:pPr>
-    </w:p>
+    <w:p/>
     <w:p>
       <w:pPr>
         <w:pStyle w:val="ListParagraph"/>
@@ -1650,27 +1696,28 @@
         <w:pStyle w:val="ListParagraph"/>
       </w:pPr>
       <w:r>
-        <w:t xml:space="preserve">There </w:t>
+        <w:t xml:space="preserve">There are a significant </w:t>
       </w:r>
       <w:proofErr w:type="gramStart"/>
       <w:r>
-        <w:t>are</w:t>
+        <w:t>amount</w:t>
       </w:r>
       <w:proofErr w:type="gramEnd"/>
       <w:r>
-        <w:t xml:space="preserve"> a significant amount of null values in condition (192940). There is a high chance of losing a lot of information about the price of a vehicle if the null values are dropped or replaced with Mode (since it is a categorical feature). </w:t>
-      </w:r>
-    </w:p>
-    <w:p>
-      <w:pPr>
-        <w:pStyle w:val="ListParagraph"/>
-      </w:pPr>
-    </w:p>
-    <w:p>
-      <w:pPr>
-        <w:pStyle w:val="ListParagraph"/>
-      </w:pPr>
-      <w:r>
+        <w:t xml:space="preserve"> of null values in condition (192940). There is a high chance of losing a lot of information about the price of a vehicle if the null values are dropped or replaced with Mode (since it is a categorical feature). </w:t>
+      </w:r>
+    </w:p>
+    <w:p>
+      <w:pPr>
+        <w:pStyle w:val="ListParagraph"/>
+      </w:pPr>
+    </w:p>
+    <w:p>
+      <w:pPr>
+        <w:pStyle w:val="ListParagraph"/>
+      </w:pPr>
+      <w:r>
+        <w:lastRenderedPageBreak/>
         <w:t xml:space="preserve">So, we did a domain search and found out that </w:t>
       </w:r>
       <w:r>
@@ -1744,105 +1791,6 @@
       <w:r>
         <w:t>appropriate category of condition.</w:t>
       </w:r>
-    </w:p>
-    <w:p>
-      <w:pPr>
-        <w:pStyle w:val="ListParagraph"/>
-        <w:rPr>
-          <w:sz w:val="24"/>
-          <w:szCs w:val="24"/>
-        </w:rPr>
-      </w:pPr>
-    </w:p>
-    <w:p>
-      <w:pPr>
-        <w:pStyle w:val="ListParagraph"/>
-        <w:rPr>
-          <w:sz w:val="24"/>
-          <w:szCs w:val="24"/>
-        </w:rPr>
-      </w:pPr>
-    </w:p>
-    <w:p>
-      <w:pPr>
-        <w:pStyle w:val="ListParagraph"/>
-        <w:rPr>
-          <w:sz w:val="24"/>
-          <w:szCs w:val="24"/>
-        </w:rPr>
-      </w:pPr>
-    </w:p>
-    <w:p>
-      <w:pPr>
-        <w:pStyle w:val="ListParagraph"/>
-        <w:rPr>
-          <w:sz w:val="24"/>
-          <w:szCs w:val="24"/>
-        </w:rPr>
-      </w:pPr>
-    </w:p>
-    <w:p>
-      <w:pPr>
-        <w:pStyle w:val="ListParagraph"/>
-        <w:rPr>
-          <w:sz w:val="24"/>
-          <w:szCs w:val="24"/>
-        </w:rPr>
-      </w:pPr>
-    </w:p>
-    <w:p>
-      <w:pPr>
-        <w:pStyle w:val="ListParagraph"/>
-        <w:rPr>
-          <w:sz w:val="24"/>
-          <w:szCs w:val="24"/>
-        </w:rPr>
-      </w:pPr>
-    </w:p>
-    <w:p>
-      <w:pPr>
-        <w:pStyle w:val="ListParagraph"/>
-        <w:rPr>
-          <w:sz w:val="24"/>
-          <w:szCs w:val="24"/>
-        </w:rPr>
-      </w:pPr>
-    </w:p>
-    <w:p>
-      <w:pPr>
-        <w:pStyle w:val="ListParagraph"/>
-        <w:rPr>
-          <w:sz w:val="24"/>
-          <w:szCs w:val="24"/>
-        </w:rPr>
-      </w:pPr>
-    </w:p>
-    <w:p>
-      <w:pPr>
-        <w:pStyle w:val="ListParagraph"/>
-        <w:rPr>
-          <w:sz w:val="24"/>
-          <w:szCs w:val="24"/>
-        </w:rPr>
-      </w:pPr>
-    </w:p>
-    <w:p>
-      <w:pPr>
-        <w:pStyle w:val="ListParagraph"/>
-        <w:rPr>
-          <w:sz w:val="24"/>
-          <w:szCs w:val="24"/>
-        </w:rPr>
-      </w:pPr>
-    </w:p>
-    <w:p>
-      <w:pPr>
-        <w:pStyle w:val="ListParagraph"/>
-        <w:rPr>
-          <w:sz w:val="24"/>
-          <w:szCs w:val="24"/>
-        </w:rPr>
-      </w:pPr>
     </w:p>
     <w:p>
       <w:pPr>
@@ -2215,24 +2163,11 @@
         <w:ind w:left="720"/>
       </w:pPr>
       <w:r>
+        <w:lastRenderedPageBreak/>
         <w:t>As there are very few null values in the fuel feature (2172), replacing those with mode doesn’t affect the prediction much.</w:t>
       </w:r>
     </w:p>
-    <w:p>
-      <w:pPr>
-        <w:ind w:left="720"/>
-      </w:pPr>
-    </w:p>
-    <w:p>
-      <w:pPr>
-        <w:ind w:left="720"/>
-      </w:pPr>
-    </w:p>
-    <w:p>
-      <w:pPr>
-        <w:ind w:left="720"/>
-      </w:pPr>
-    </w:p>
+    <w:p/>
     <w:p>
       <w:pPr>
         <w:pStyle w:val="ListParagraph"/>
@@ -2436,8 +2371,13 @@
         <w:pStyle w:val="ListParagraph"/>
       </w:pPr>
       <w:r>
-        <w:t>This feature gives us the information about the type of the car</w:t>
-      </w:r>
+        <w:t xml:space="preserve">This feature gives us information about the type of the </w:t>
+      </w:r>
+      <w:proofErr w:type="gramStart"/>
+      <w:r>
+        <w:t>car</w:t>
+      </w:r>
+      <w:proofErr w:type="gramEnd"/>
     </w:p>
     <w:p>
       <w:pPr>
@@ -2452,7 +2392,37 @@
         <w:pStyle w:val="ListParagraph"/>
       </w:pPr>
       <w:r>
-        <w:t xml:space="preserve">From histogram we can see that from all the cars the sedans are the most popular cars followed by SUV and truck and sedans having the highest average resale price. The type of car feature has lot of missing values and they are filled by checking the description </w:t>
+        <w:t xml:space="preserve">From </w:t>
+      </w:r>
+      <w:r>
+        <w:t xml:space="preserve">the </w:t>
+      </w:r>
+      <w:r>
+        <w:t>histogram</w:t>
+      </w:r>
+      <w:r>
+        <w:t>,</w:t>
+      </w:r>
+      <w:r>
+        <w:t xml:space="preserve"> we can see that from all the cars the sedans are the most popular cars followed by SUV</w:t>
+      </w:r>
+      <w:r>
+        <w:t>s</w:t>
+      </w:r>
+      <w:r>
+        <w:t xml:space="preserve"> and truck</w:t>
+      </w:r>
+      <w:r>
+        <w:t>s</w:t>
+      </w:r>
+      <w:r>
+        <w:t xml:space="preserve"> and sedans having the highest average resale price. The type of car feature has </w:t>
+      </w:r>
+      <w:r>
+        <w:t xml:space="preserve">a </w:t>
+      </w:r>
+      <w:r>
+        <w:t xml:space="preserve">lot of missing values and they are filled by checking the description </w:t>
       </w:r>
       <w:proofErr w:type="gramStart"/>
       <w:r>
@@ -2460,7 +2430,13 @@
       </w:r>
       <w:proofErr w:type="gramEnd"/>
       <w:r>
-        <w:t xml:space="preserve"> the car type and the extracted value is assigned to the Type feature. At last few data points which still had null values where discarded.</w:t>
+        <w:t xml:space="preserve"> the car type and the extracted value is assigned to the Type feature. At last</w:t>
+      </w:r>
+      <w:r>
+        <w:t>,</w:t>
+      </w:r>
+      <w:r>
+        <w:t xml:space="preserve"> few data points which still had null values were discarded.</w:t>
       </w:r>
     </w:p>
     <w:p>
@@ -2477,9 +2453,9 @@
           <w:noProof/>
         </w:rPr>
         <w:drawing>
-          <wp:inline distT="0" distB="0" distL="0" distR="0" wp14:anchorId="234EC1D4" wp14:editId="1F6EB410">
-            <wp:extent cx="4343400" cy="2834347"/>
-            <wp:effectExtent l="0" t="0" r="0" b="4445"/>
+          <wp:inline distT="0" distB="0" distL="0" distR="0" wp14:anchorId="234EC1D4" wp14:editId="169F9F20">
+            <wp:extent cx="3561489" cy="2324100"/>
+            <wp:effectExtent l="0" t="0" r="1270" b="0"/>
             <wp:docPr id="12" name="Picture 12"/>
             <wp:cNvGraphicFramePr>
               <a:graphicFrameLocks xmlns:a="http://schemas.openxmlformats.org/drawingml/2006/main" noChangeAspect="1"/>
@@ -2494,7 +2470,7 @@
                     </pic:cNvPicPr>
                   </pic:nvPicPr>
                   <pic:blipFill>
-                    <a:blip r:embed="rId16">
+                    <a:blip r:embed="rId16" cstate="print">
                       <a:extLst>
                         <a:ext uri="{28A0092B-C50C-407E-A947-70E740481C1C}">
                           <a14:useLocalDpi xmlns:a14="http://schemas.microsoft.com/office/drawing/2010/main" val="0"/>
@@ -2509,7 +2485,7 @@
                   <pic:spPr bwMode="auto">
                     <a:xfrm>
                       <a:off x="0" y="0"/>
-                      <a:ext cx="4357846" cy="2843774"/>
+                      <a:ext cx="3593479" cy="2344975"/>
                     </a:xfrm>
                     <a:prstGeom prst="rect">
                       <a:avLst/>
@@ -2545,21 +2521,87 @@
         <w:pStyle w:val="ListParagraph"/>
       </w:pPr>
       <w:r>
-        <w:t xml:space="preserve">This feature gives us the information about the Drive of the car it is classified into 3 types i.e. rear wheel drive, front wheel drive &amp; 4-wheel drive. The </w:t>
+        <w:t xml:space="preserve">This feature gives us information about the Drive of the car it is classified into 3 types </w:t>
       </w:r>
       <w:proofErr w:type="gramStart"/>
       <w:r>
-        <w:t>four wheel</w:t>
+        <w:t>i.e.</w:t>
       </w:r>
       <w:proofErr w:type="gramEnd"/>
       <w:r>
-        <w:t xml:space="preserve"> drive are most popular with highest sales and highest average price followed by front wheel drive. The rear wheel drive Is least popular having the least average price.</w:t>
+        <w:t xml:space="preserve"> rear</w:t>
+      </w:r>
+      <w:r>
+        <w:t>-</w:t>
+      </w:r>
+      <w:r>
+        <w:t>wheel drive, front</w:t>
+      </w:r>
+      <w:r>
+        <w:t>-</w:t>
+      </w:r>
+      <w:r>
+        <w:t xml:space="preserve">wheel drive &amp; 4-wheel drive. </w:t>
+      </w:r>
+      <w:r>
+        <w:t>F</w:t>
+      </w:r>
+      <w:r>
+        <w:t>our</w:t>
+      </w:r>
+      <w:r>
+        <w:t>-</w:t>
+      </w:r>
+      <w:r>
+        <w:t>wheel drive</w:t>
+      </w:r>
+      <w:r>
+        <w:t>s</w:t>
+      </w:r>
+      <w:r>
+        <w:t xml:space="preserve"> are most popular with </w:t>
+      </w:r>
+      <w:r>
+        <w:t xml:space="preserve">the </w:t>
+      </w:r>
+      <w:r>
+        <w:t>highest sales and highest average price followed by front</w:t>
+      </w:r>
+      <w:r>
+        <w:t>-</w:t>
+      </w:r>
+      <w:r>
+        <w:t>wheel drive. The rear</w:t>
+      </w:r>
+      <w:r>
+        <w:t>-</w:t>
+      </w:r>
+      <w:r>
+        <w:t>wheel</w:t>
+      </w:r>
+      <w:r>
+        <w:t>-</w:t>
+      </w:r>
+      <w:r>
+        <w:t xml:space="preserve">drive Is </w:t>
+      </w:r>
+      <w:r>
+        <w:t xml:space="preserve">the </w:t>
+      </w:r>
+      <w:r>
+        <w:t>least popular having the least average price.</w:t>
       </w:r>
       <w:r>
         <w:t xml:space="preserve"> </w:t>
       </w:r>
       <w:r>
-        <w:t xml:space="preserve">The Drive feature has lot of missing values and they are filled by checking the description </w:t>
+        <w:t xml:space="preserve">The Drive feature has </w:t>
+      </w:r>
+      <w:r>
+        <w:t xml:space="preserve">a </w:t>
+      </w:r>
+      <w:r>
+        <w:t xml:space="preserve">lot of missing values and they are filled by checking the description </w:t>
       </w:r>
       <w:proofErr w:type="gramStart"/>
       <w:r>
@@ -2567,7 +2609,13 @@
       </w:r>
       <w:proofErr w:type="gramEnd"/>
       <w:r>
-        <w:t xml:space="preserve"> the car drive and the extracted value is assigned to the Drive feature. At last few data points which still had null values where discarded.</w:t>
+        <w:t xml:space="preserve"> the car drive and the extracted value is assigned to the Drive feature. At last</w:t>
+      </w:r>
+      <w:r>
+        <w:t>,</w:t>
+      </w:r>
+      <w:r>
+        <w:t xml:space="preserve"> few data points which still had null values were discarded.</w:t>
       </w:r>
     </w:p>
     <w:p>
@@ -2656,7 +2704,7 @@
         <w:pStyle w:val="ListParagraph"/>
       </w:pPr>
       <w:r>
-        <w:t xml:space="preserve">The cars are divided into the classes based on the sizes they are broadly classified into 4 groups </w:t>
+        <w:t xml:space="preserve">The cars are divided into classes based on the sizes they are broadly classified into 4 groups </w:t>
       </w:r>
       <w:r>
         <w:t>full-size,</w:t>
@@ -2686,7 +2734,25 @@
         <w:t xml:space="preserve"> </w:t>
       </w:r>
       <w:r>
-        <w:t>The Size feature has lot of missing values and they are filled by checking the description feature for the car drive and the extracted value is assigned to the Drive feature. At last few data points which still had null values where discarded.</w:t>
+        <w:t xml:space="preserve">The Size feature has </w:t>
+      </w:r>
+      <w:r>
+        <w:t xml:space="preserve">a </w:t>
+      </w:r>
+      <w:r>
+        <w:t>lot of missing values and they are filled by checking the description feature for the car drive</w:t>
+      </w:r>
+      <w:r>
+        <w:t>r</w:t>
+      </w:r>
+      <w:r>
+        <w:t xml:space="preserve"> and the extracted value is assigned to the Drive feature. At last</w:t>
+      </w:r>
+      <w:r>
+        <w:t>,</w:t>
+      </w:r>
+      <w:r>
+        <w:t xml:space="preserve"> few data points which still had null values were discarded.</w:t>
       </w:r>
     </w:p>
     <w:p>
@@ -2707,6 +2773,7 @@
         <w:rPr>
           <w:noProof/>
         </w:rPr>
+        <w:lastRenderedPageBreak/>
         <w:drawing>
           <wp:inline distT="0" distB="0" distL="0" distR="0" wp14:anchorId="6D3EC61B" wp14:editId="1C42E69B">
             <wp:extent cx="3814942" cy="2489494"/>
@@ -2762,16 +2829,13 @@
         <w:ind w:left="720"/>
       </w:pPr>
       <w:r>
-        <w:lastRenderedPageBreak/>
-        <w:t xml:space="preserve">With the full-size being the most popular both in terms of number </w:t>
-      </w:r>
-      <w:proofErr w:type="gramStart"/>
-      <w:r>
-        <w:t>of  sales</w:t>
-      </w:r>
-      <w:proofErr w:type="gramEnd"/>
-      <w:r>
-        <w:t xml:space="preserve"> and high average resale value closely followed by  mid-size in the USA and sub compact being the least preferred segment int the used cars.</w:t>
+        <w:t xml:space="preserve">With the full-size being the most popular both in terms of </w:t>
+      </w:r>
+      <w:r>
+        <w:t>several</w:t>
+      </w:r>
+      <w:r>
+        <w:t xml:space="preserve"> sales and high average resale value closely followed by mid-size in the USA and subcompact being the least preferred segment int the used cars.</w:t>
       </w:r>
       <w:bookmarkEnd w:id="2"/>
       <w:r>
@@ -2796,8 +2860,13 @@
         <w:pStyle w:val="ListParagraph"/>
       </w:pPr>
       <w:r>
-        <w:t>The cars are divided into the classes based on the sizes they are broadly classified into 2 groups</w:t>
-      </w:r>
+        <w:t xml:space="preserve">The cars are divided into classes based on the sizes they are broadly classified into 2 </w:t>
+      </w:r>
+      <w:proofErr w:type="gramStart"/>
+      <w:r>
+        <w:t>groups</w:t>
+      </w:r>
+      <w:proofErr w:type="gramEnd"/>
     </w:p>
     <w:p>
       <w:pPr>
@@ -2812,13 +2881,7 @@
       </w:r>
       <w:proofErr w:type="gramEnd"/>
       <w:r>
-        <w:t xml:space="preserve"> so the few missing values are also filled using the Mode </w:t>
-      </w:r>
-      <w:r>
-        <w:t>values</w:t>
-      </w:r>
-      <w:r>
-        <w:t>.</w:t>
+        <w:t xml:space="preserve"> so the few missing values are also filled using the Mode values.</w:t>
       </w:r>
     </w:p>
     <w:p>
@@ -2895,13 +2958,24 @@
           <w:szCs w:val="28"/>
         </w:rPr>
       </w:pPr>
-      <w:r>
+    </w:p>
+    <w:p>
+      <w:pPr>
         <w:rPr>
           <w:b/>
           <w:bCs/>
           <w:sz w:val="28"/>
           <w:szCs w:val="28"/>
         </w:rPr>
+      </w:pPr>
+      <w:r>
+        <w:rPr>
+          <w:b/>
+          <w:bCs/>
+          <w:sz w:val="28"/>
+          <w:szCs w:val="28"/>
+        </w:rPr>
+        <w:lastRenderedPageBreak/>
         <w:t>Future:</w:t>
       </w:r>
     </w:p>

</xml_diff>